<commit_message>
plots and meeting minutes
</commit_message>
<xml_diff>
--- a/Meeting Minutes/Meeting Minutes.docx
+++ b/Meeting Minutes/Meeting Minutes.docx
@@ -7,78 +7,58 @@
         <w:spacing w:after="0"/>
       </w:pPr>
       <w:r>
-        <w:t>Meeting with Xiaolin</w:t>
-      </w:r>
-      <w:r>
-        <w:t xml:space="preserve"> 11/1/18</w:t>
-      </w:r>
-    </w:p>
-    <w:p>
-      <w:pPr>
-        <w:spacing w:after="0"/>
-      </w:pPr>
-      <w:r>
-        <w:tab/>
-        <w:t>Analysi</w:t>
-      </w:r>
-      <w:r>
-        <w:t>s</w:t>
-      </w:r>
-    </w:p>
-    <w:p>
-      <w:pPr>
-        <w:spacing w:after="0"/>
-      </w:pPr>
-      <w:r>
-        <w:tab/>
-      </w:r>
-      <w:r>
-        <w:tab/>
-        <w:t>X</w:t>
-      </w:r>
-      <w:r>
-        <w:t>iaolin ran for three outcomes</w:t>
-      </w:r>
-    </w:p>
-    <w:p>
-      <w:pPr>
-        <w:spacing w:after="0"/>
-      </w:pPr>
-      <w:r>
-        <w:tab/>
-      </w:r>
-      <w:r>
-        <w:tab/>
-      </w:r>
-      <w:r>
-        <w:tab/>
-      </w:r>
-      <w:proofErr w:type="gramStart"/>
-      <w:r>
+        <w:t>Meeting with Xiaolin 11/1/18</w:t>
+      </w:r>
+    </w:p>
+    <w:p>
+      <w:pPr>
+        <w:spacing w:after="0"/>
+      </w:pPr>
+      <w:r>
+        <w:tab/>
+        <w:t>Analysis</w:t>
+      </w:r>
+    </w:p>
+    <w:p>
+      <w:pPr>
+        <w:spacing w:after="0"/>
+      </w:pPr>
+      <w:r>
+        <w:tab/>
+      </w:r>
+      <w:r>
+        <w:tab/>
+        <w:t>Xiaolin ran for three outcomes</w:t>
+      </w:r>
+    </w:p>
+    <w:p>
+      <w:pPr>
+        <w:spacing w:after="0"/>
+      </w:pPr>
+      <w:r>
+        <w:tab/>
+      </w:r>
+      <w:r>
+        <w:tab/>
+      </w:r>
+      <w:r>
+        <w:tab/>
         <w:t>binges</w:t>
       </w:r>
-      <w:proofErr w:type="gramEnd"/>
-    </w:p>
-    <w:p>
-      <w:pPr>
-        <w:spacing w:after="0"/>
-      </w:pPr>
-      <w:r>
-        <w:tab/>
-      </w:r>
-      <w:r>
-        <w:tab/>
-      </w:r>
-      <w:r>
-        <w:tab/>
-      </w:r>
-      <w:proofErr w:type="gramStart"/>
-      <w:r>
-        <w:t>past</w:t>
-      </w:r>
-      <w:proofErr w:type="gramEnd"/>
-      <w:r>
-        <w:t xml:space="preserve"> month drinking days (M4ALC1)</w:t>
+    </w:p>
+    <w:p>
+      <w:pPr>
+        <w:spacing w:after="0"/>
+      </w:pPr>
+      <w:r>
+        <w:tab/>
+      </w:r>
+      <w:r>
+        <w:tab/>
+      </w:r>
+      <w:r>
+        <w:tab/>
+        <w:t>past month drinking days (M4ALC1)</w:t>
       </w:r>
     </w:p>
     <w:p>
@@ -99,43 +79,41 @@
           <w:b/>
         </w:rPr>
         <w:tab/>
-      </w:r>
-      <w:proofErr w:type="gramStart"/>
-      <w:r>
+        <w:t>count of negative consequences &lt;--&gt; gender, pre, ss, purg</w:t>
+      </w:r>
+    </w:p>
+    <w:p>
+      <w:pPr>
+        <w:spacing w:after="0"/>
         <w:rPr>
           <w:b/>
         </w:rPr>
-        <w:t>count</w:t>
-      </w:r>
-      <w:proofErr w:type="gramEnd"/>
+      </w:pPr>
       <w:r>
         <w:rPr>
           <w:b/>
         </w:rPr>
-        <w:t xml:space="preserve"> of negative consequences &lt;--&gt; gender, pre, </w:t>
-      </w:r>
-      <w:proofErr w:type="spellStart"/>
+        <w:tab/>
+      </w:r>
       <w:r>
         <w:rPr>
           <w:b/>
         </w:rPr>
-        <w:t>ss</w:t>
-      </w:r>
-      <w:proofErr w:type="spellEnd"/>
+        <w:tab/>
+      </w:r>
       <w:r>
         <w:rPr>
           <w:b/>
         </w:rPr>
-        <w:t xml:space="preserve">, </w:t>
-      </w:r>
-      <w:proofErr w:type="spellStart"/>
+        <w:tab/>
+      </w:r>
       <w:r>
         <w:rPr>
           <w:b/>
         </w:rPr>
-        <w:t>purg</w:t>
-      </w:r>
-      <w:proofErr w:type="spellEnd"/>
+        <w:tab/>
+        <w:t>ss related to structural 0's</w:t>
+      </w:r>
     </w:p>
     <w:p>
       <w:pPr>
@@ -167,70 +145,7 @@
           <w:b/>
         </w:rPr>
         <w:tab/>
-      </w:r>
-      <w:proofErr w:type="spellStart"/>
-      <w:proofErr w:type="gramStart"/>
-      <w:r>
-        <w:rPr>
-          <w:b/>
-        </w:rPr>
-        <w:t>ss</w:t>
-      </w:r>
-      <w:proofErr w:type="spellEnd"/>
-      <w:proofErr w:type="gramEnd"/>
-      <w:r>
-        <w:rPr>
-          <w:b/>
-        </w:rPr>
-        <w:t xml:space="preserve"> related to structural 0's</w:t>
-      </w:r>
-    </w:p>
-    <w:p>
-      <w:pPr>
-        <w:spacing w:after="0"/>
-        <w:rPr>
-          <w:b/>
-        </w:rPr>
-      </w:pPr>
-      <w:r>
-        <w:rPr>
-          <w:b/>
-        </w:rPr>
-        <w:tab/>
-      </w:r>
-      <w:r>
-        <w:rPr>
-          <w:b/>
-        </w:rPr>
-        <w:tab/>
-      </w:r>
-      <w:r>
-        <w:rPr>
-          <w:b/>
-        </w:rPr>
-        <w:tab/>
-      </w:r>
-      <w:r>
-        <w:rPr>
-          <w:b/>
-        </w:rPr>
-        <w:tab/>
-      </w:r>
-      <w:proofErr w:type="spellStart"/>
-      <w:proofErr w:type="gramStart"/>
-      <w:r>
-        <w:rPr>
-          <w:b/>
-        </w:rPr>
-        <w:t>purg</w:t>
-      </w:r>
-      <w:proofErr w:type="spellEnd"/>
-      <w:proofErr w:type="gramEnd"/>
-      <w:r>
-        <w:rPr>
-          <w:b/>
-        </w:rPr>
-        <w:t xml:space="preserve"> &amp; pre related to count</w:t>
+        <w:t>purg &amp; pre related to count</w:t>
       </w:r>
     </w:p>
     <w:p>
@@ -266,12 +181,7 @@
       </w:r>
       <w:r>
         <w:tab/>
-      </w:r>
-      <w:r>
-        <w:t xml:space="preserve">Many papers </w:t>
-      </w:r>
-      <w:r>
-        <w:t>describe effects qualitatively but not numerically</w:t>
+        <w:t>Many papers describe effects qualitatively but not numerically</w:t>
       </w:r>
     </w:p>
     <w:p>
@@ -336,32 +246,7 @@
       </w:r>
       <w:r>
         <w:tab/>
-      </w:r>
-      <w:r>
-        <w:t xml:space="preserve">Max will start working on </w:t>
-      </w:r>
-      <w:r>
-        <w:t>get</w:t>
-      </w:r>
-      <w:r>
-        <w:t>ting</w:t>
-      </w:r>
-      <w:r>
-        <w:t xml:space="preserve"> </w:t>
-      </w:r>
-      <w:r>
-        <w:t>results</w:t>
-      </w:r>
-      <w:r>
-        <w:t xml:space="preserve"> into </w:t>
-      </w:r>
-      <w:proofErr w:type="spellStart"/>
-      <w:r>
-        <w:t>InterActive</w:t>
-      </w:r>
-      <w:proofErr w:type="spellEnd"/>
-      <w:r>
-        <w:t xml:space="preserve"> plots</w:t>
+        <w:t>Max will start working on getting results into InterActive plots</w:t>
       </w:r>
     </w:p>
     <w:p>
@@ -383,41 +268,559 @@
       </w:pPr>
       <w:r>
         <w:tab/>
-        <w:t xml:space="preserve">That main effects of (positive urgency) are influenced by levels of other covariates (CAT gender, CONT </w:t>
-      </w:r>
-      <w:proofErr w:type="spellStart"/>
-      <w:r>
-        <w:t>ss</w:t>
-      </w:r>
-      <w:proofErr w:type="spellEnd"/>
-      <w:r>
-        <w:t>)</w:t>
-      </w:r>
-    </w:p>
-    <w:p>
-      <w:pPr>
-        <w:spacing w:after="0"/>
-      </w:pPr>
+        <w:t>That main effects of (positive urgency) are influenced by levels of other covariates (CAT gender, CONT ss)</w:t>
+      </w:r>
+    </w:p>
+    <w:p>
+      <w:pPr>
+        <w:spacing w:after="0"/>
+      </w:pPr>
+      <w:r>
+        <w:tab/>
+        <w:t>That first differences between predicted counts for unit increases in predictor (positive urgency) are non-constant</w:t>
+      </w:r>
+    </w:p>
+    <w:p>
+      <w:r>
+        <w:br w:type="page"/>
+      </w:r>
+    </w:p>
+    <w:p>
+      <w:pPr>
+        <w:spacing w:after="0"/>
+      </w:pPr>
+      <w:r>
+        <w:lastRenderedPageBreak/>
+        <w:t>Meeting with Xiaolin 11/8/18</w:t>
+      </w:r>
+    </w:p>
+    <w:p>
+      <w:pPr>
+        <w:spacing w:after="0"/>
+      </w:pPr>
+      <w:r>
+        <w:tab/>
+        <w:t>Analysis</w:t>
+      </w:r>
+    </w:p>
+    <w:p>
+      <w:pPr>
+        <w:spacing w:after="0"/>
+      </w:pPr>
+      <w:r>
+        <w:tab/>
+      </w:r>
+      <w:r>
+        <w:tab/>
+        <w:t>Working with data example</w:t>
+      </w:r>
+    </w:p>
+    <w:p>
+      <w:pPr>
+        <w:spacing w:after="0"/>
+      </w:pPr>
+      <w:r>
+        <w:tab/>
+        <w:t>Coding</w:t>
+      </w:r>
+    </w:p>
+    <w:p>
+      <w:pPr>
+        <w:spacing w:after="0"/>
+      </w:pPr>
+      <w:r>
+        <w:tab/>
+      </w:r>
+      <w:r>
+        <w:tab/>
+      </w:r>
+      <w:r>
+        <w:t>Max go through 15-20 papers for reliability</w:t>
+      </w:r>
+    </w:p>
+    <w:p>
+      <w:pPr>
+        <w:spacing w:after="0"/>
+      </w:pPr>
+      <w:r>
+        <w:tab/>
+        <w:t>Writing</w:t>
+      </w:r>
+    </w:p>
+    <w:p>
+      <w:pPr>
+        <w:spacing w:after="0"/>
+        <w:rPr>
+          <w:b/>
+        </w:rPr>
+      </w:pPr>
+      <w:r>
+        <w:tab/>
+      </w:r>
+      <w:r>
+        <w:tab/>
+        <w:t>SO we should show histogram of outcome in the work-up to our statement(s) about dependence of effects on one another. It is a consequence (not exactly an artifact, because it’s not “wrong”) of this distribution being the right one that effects become nonlinear and dependent. In terms of the quantities of interest, this is important.</w:t>
+      </w:r>
+      <w:r>
+        <w:t xml:space="preserve"> – </w:t>
+      </w:r>
+      <w:r>
+        <w:rPr>
+          <w:b/>
+        </w:rPr>
+        <w:t>Xiaolin will generate histograms and main effects plots</w:t>
+      </w:r>
+    </w:p>
+    <w:p>
+      <w:pPr>
+        <w:spacing w:after="0"/>
+      </w:pPr>
+      <w:r>
+        <w:tab/>
+      </w:r>
+      <w:r>
+        <w:tab/>
+        <w:t>ESPECIALLY with physical or discrete outcomes like # of drinks, talking about changes in the outcomes is meaningful. In the same way, an event happening or not happening is a discrete or “physical” outcome.</w:t>
+      </w:r>
+    </w:p>
+    <w:p>
+      <w:pPr>
+        <w:spacing w:after="0"/>
+      </w:pPr>
+      <w:r>
+        <w:tab/>
+      </w:r>
+      <w:r>
+        <w:tab/>
+        <w:t>December writing</w:t>
+      </w:r>
+    </w:p>
+    <w:p>
+      <w:pPr>
+        <w:spacing w:after="0"/>
+      </w:pPr>
+      <w:r>
+        <w:tab/>
+      </w:r>
+      <w:r>
+        <w:tab/>
+        <w:t>When we explain each type of distribution, we probably want to show what a histogram would look like; what a simple main effect would look like</w:t>
+      </w:r>
+    </w:p>
+    <w:p>
+      <w:pPr>
+        <w:spacing w:after="0"/>
+      </w:pPr>
+      <w:r>
+        <w:tab/>
+        <w:t>Graphing</w:t>
+      </w:r>
+    </w:p>
+    <w:p>
+      <w:pPr>
+        <w:spacing w:after="0"/>
+      </w:pPr>
+      <w:r>
+        <w:tab/>
+      </w:r>
+      <w:r>
+        <w:tab/>
+      </w:r>
+    </w:p>
+    <w:p>
+      <w:r>
+        <w:br w:type="page"/>
+      </w:r>
+    </w:p>
+    <w:p>
+      <w:pPr>
+        <w:spacing w:after="0"/>
+      </w:pPr>
+      <w:r>
+        <w:lastRenderedPageBreak/>
+        <w:t>Meeting with Connor 11/29</w:t>
+      </w:r>
+      <w:r>
+        <w:t>/18</w:t>
+      </w:r>
+    </w:p>
+    <w:p>
+      <w:pPr>
+        <w:spacing w:after="0"/>
+      </w:pPr>
+      <w:r>
+        <w:tab/>
+        <w:t>Analysis</w:t>
+      </w:r>
+    </w:p>
+    <w:p>
+      <w:pPr>
+        <w:spacing w:after="0"/>
+      </w:pPr>
+      <w:r>
+        <w:tab/>
+      </w:r>
+      <w:r>
+        <w:tab/>
+      </w:r>
+      <w:r>
+        <w:t>A real data example that might be more dramatic</w:t>
+      </w:r>
+    </w:p>
+    <w:p>
+      <w:pPr>
+        <w:spacing w:after="0"/>
+        <w:ind w:left="1440"/>
+      </w:pPr>
+      <w:r>
+        <w:tab/>
+        <w:t>go back to jeremy's and kevin's 2012 paper</w:t>
+      </w:r>
+    </w:p>
+    <w:p>
+      <w:pPr>
+        <w:spacing w:after="0"/>
+        <w:ind w:left="1440"/>
+      </w:pPr>
+      <w:r>
+        <w:tab/>
+        <w:t>predicting alcohol consequences…</w:t>
+      </w:r>
+    </w:p>
+    <w:p>
+      <w:pPr>
+        <w:spacing w:after="0"/>
+      </w:pPr>
+      <w:r>
+        <w:tab/>
+      </w:r>
+      <w:r>
+        <w:tab/>
+      </w:r>
+      <w:r>
+        <w:tab/>
+      </w:r>
+      <w:r>
+        <w:t>use quantity/frequency of alcohol use as a covariate</w:t>
+      </w:r>
+    </w:p>
+    <w:p>
+      <w:pPr>
+        <w:spacing w:after="0"/>
+      </w:pPr>
+      <w:r>
+        <w:tab/>
+      </w:r>
+      <w:r>
+        <w:tab/>
+      </w:r>
+      <w:r>
+        <w:t>for logit portion...</w:t>
+      </w:r>
+    </w:p>
+    <w:p>
+      <w:pPr>
+        <w:spacing w:after="0"/>
+      </w:pPr>
+      <w:r>
+        <w:tab/>
+      </w:r>
+      <w:r>
+        <w:tab/>
+      </w:r>
+      <w:r>
+        <w:tab/>
+        <w:t>alcohol use and alcohol consequences are very related</w:t>
+      </w:r>
+    </w:p>
+    <w:p>
+      <w:pPr>
+        <w:spacing w:after="0"/>
+      </w:pPr>
+      <w:r>
+        <w:tab/>
+      </w:r>
+      <w:r>
+        <w:tab/>
+      </w:r>
+      <w:r>
+        <w:tab/>
+      </w:r>
+      <w:r>
+        <w:tab/>
+        <w:t>we should see a ceiling effect for heavier drinkers</w:t>
+      </w:r>
+      <w:r>
+        <w:t xml:space="preserve"> (flat line)</w:t>
+      </w:r>
       <w:bookmarkStart w:id="0" w:name="_GoBack"/>
       <w:bookmarkEnd w:id="0"/>
-      <w:r>
-        <w:tab/>
-        <w:t>That first differences between predicted counts for unit increases in predictor (positive urgency) are non-constant</w:t>
-      </w:r>
-    </w:p>
-    <w:p>
-      <w:r>
-        <w:br w:type="page"/>
-      </w:r>
-    </w:p>
-    <w:p>
-      <w:pPr>
-        <w:spacing w:after="0"/>
-      </w:pPr>
-      <w:r>
-        <w:lastRenderedPageBreak/>
-        <w:t>Meeting with Xiaolin 11/8/18</w:t>
-      </w:r>
+    </w:p>
+    <w:p>
+      <w:pPr>
+        <w:spacing w:after="0"/>
+      </w:pPr>
+      <w:r>
+        <w:tab/>
+      </w:r>
+      <w:r>
+        <w:tab/>
+      </w:r>
+      <w:r>
+        <w:tab/>
+      </w:r>
+      <w:r>
+        <w:t xml:space="preserve">but </w:t>
+      </w:r>
+      <w:r>
+        <w:t xml:space="preserve">effect of impulsivity for </w:t>
+      </w:r>
+      <w:r>
+        <w:t>light/</w:t>
+      </w:r>
+      <w:r>
+        <w:t>moderate drinkers (line should slope upward)</w:t>
+      </w:r>
+    </w:p>
+    <w:p>
+      <w:pPr>
+        <w:spacing w:after="0"/>
+      </w:pPr>
+    </w:p>
+    <w:p>
+      <w:pPr>
+        <w:spacing w:after="0"/>
+      </w:pPr>
+      <w:r>
+        <w:tab/>
+        <w:t>Coding</w:t>
+      </w:r>
+    </w:p>
+    <w:p>
+      <w:pPr>
+        <w:spacing w:after="0"/>
+      </w:pPr>
+      <w:r>
+        <w:tab/>
+      </w:r>
+      <w:r>
+        <w:tab/>
+        <w:t>Max go through 15-20 papers for reliability</w:t>
+      </w:r>
+    </w:p>
+    <w:p>
+      <w:pPr>
+        <w:spacing w:after="0"/>
+      </w:pPr>
+      <w:r>
+        <w:tab/>
+        <w:t>Writing</w:t>
+      </w:r>
+    </w:p>
+    <w:p>
+      <w:pPr>
+        <w:spacing w:after="0"/>
+        <w:ind w:left="1440"/>
+      </w:pPr>
+      <w:r>
+        <w:t>“Inherent interactivity” means…</w:t>
+      </w:r>
+    </w:p>
+    <w:p>
+      <w:pPr>
+        <w:spacing w:after="0"/>
+        <w:ind w:left="1440"/>
+      </w:pPr>
+      <w:r>
+        <w:tab/>
+        <w:t>within nonlinear models</w:t>
+      </w:r>
+    </w:p>
+    <w:p>
+      <w:pPr>
+        <w:spacing w:after="0"/>
+        <w:ind w:left="1440"/>
+      </w:pPr>
+      <w:r>
+        <w:tab/>
+        <w:t>every effect in substantive space depends on all the covariates</w:t>
+      </w:r>
+    </w:p>
+    <w:p>
+      <w:pPr>
+        <w:spacing w:after="0"/>
+        <w:ind w:left="1440"/>
+      </w:pPr>
+      <w:r>
+        <w:tab/>
+        <w:t>we cannot translate intuition from ols</w:t>
+      </w:r>
+    </w:p>
+    <w:p>
+      <w:pPr>
+        <w:spacing w:after="0"/>
+        <w:ind w:left="1440"/>
+      </w:pPr>
+      <w:r>
+        <w:t>Weave into intro or discussion..</w:t>
+      </w:r>
+    </w:p>
+    <w:p>
+      <w:pPr>
+        <w:spacing w:after="0"/>
+        <w:ind w:left="2160"/>
+      </w:pPr>
+      <w:r>
+        <w:t>we are making strong statements about the data generating process by selecting between these models</w:t>
+      </w:r>
+    </w:p>
+    <w:p>
+      <w:pPr>
+        <w:spacing w:after="0"/>
+        <w:ind w:left="1440"/>
+      </w:pPr>
+      <w:r>
+        <w:tab/>
+        <w:t>not always a clear cut direction for how to choose between models</w:t>
+      </w:r>
+    </w:p>
+    <w:p>
+      <w:pPr>
+        <w:spacing w:after="0"/>
+        <w:ind w:left="1440"/>
+      </w:pPr>
+      <w:r>
+        <w:tab/>
+        <w:t>distinction will become clear between the two models if you plot it</w:t>
+      </w:r>
+    </w:p>
+    <w:p>
+      <w:pPr>
+        <w:spacing w:after="0"/>
+        <w:ind w:left="1440"/>
+      </w:pPr>
+      <w:r>
+        <w:tab/>
+        <w:t>estimates will be the same, ci's will not</w:t>
+      </w:r>
+    </w:p>
+    <w:p>
+      <w:pPr>
+        <w:spacing w:after="0"/>
+        <w:ind w:left="1440"/>
+      </w:pPr>
+      <w:r>
+        <w:t>Things to avoid</w:t>
+      </w:r>
+    </w:p>
+    <w:p>
+      <w:pPr>
+        <w:spacing w:after="0"/>
+        <w:ind w:left="1440" w:firstLine="720"/>
+      </w:pPr>
+      <w:r>
+        <w:t>don’t mention centering – it’s a red herring</w:t>
+      </w:r>
+    </w:p>
+    <w:p>
+      <w:pPr>
+        <w:spacing w:after="0"/>
+        <w:ind w:left="1440"/>
+      </w:pPr>
+      <w:r>
+        <w:tab/>
+        <w:t>don’t mention adjudicating between types of count/hybrid models</w:t>
+      </w:r>
+    </w:p>
+    <w:p>
+      <w:pPr>
+        <w:spacing w:after="0"/>
+      </w:pPr>
+      <w:r>
+        <w:tab/>
+      </w:r>
+      <w:r>
+        <w:tab/>
+      </w:r>
+      <w:r>
+        <w:t>This paper is a tutorial for psychologists, not necessarily a methods advancement</w:t>
+      </w:r>
+    </w:p>
+    <w:p>
+      <w:pPr>
+        <w:spacing w:after="0"/>
+      </w:pPr>
+      <w:r>
+        <w:tab/>
+      </w:r>
+      <w:r>
+        <w:tab/>
+        <w:t>check for overlap with Atkins paper</w:t>
+      </w:r>
+      <w:r>
+        <w:tab/>
+      </w:r>
+    </w:p>
+    <w:p>
+      <w:pPr>
+        <w:spacing w:after="0"/>
+      </w:pPr>
+      <w:r>
+        <w:tab/>
+        <w:t>Graphing</w:t>
+      </w:r>
+    </w:p>
+    <w:p>
+      <w:pPr>
+        <w:spacing w:after="0"/>
+        <w:ind w:left="1440"/>
+      </w:pPr>
+      <w:r>
+        <w:t>Connor put together some great graphs – easy to modify his code so that we add vertical lines showing interactivity</w:t>
+      </w:r>
+    </w:p>
+    <w:p>
+      <w:pPr>
+        <w:spacing w:after="0"/>
+        <w:ind w:left="1440"/>
+      </w:pPr>
+      <w:r>
+        <w:t>We’d like to ADD a plot of first differences, likely with a single predictor (rise over run)</w:t>
+      </w:r>
+    </w:p>
+    <w:p>
+      <w:pPr>
+        <w:spacing w:after="0"/>
+      </w:pPr>
+    </w:p>
+    <w:p>
+      <w:pPr>
+        <w:spacing w:after="0"/>
+      </w:pPr>
+    </w:p>
+    <w:p>
+      <w:pPr>
+        <w:spacing w:after="0"/>
+      </w:pPr>
+      <w:r>
+        <w:t xml:space="preserve">We </w:t>
+      </w:r>
+      <w:r>
+        <w:rPr>
+          <w:b/>
+          <w:i/>
+          <w:u w:val="single"/>
+        </w:rPr>
+        <w:t>will</w:t>
+      </w:r>
+      <w:r>
+        <w:t xml:space="preserve"> try to release this with the GLM Main Effects Interactive app</w:t>
+      </w:r>
+    </w:p>
+    <w:p>
+      <w:pPr>
+        <w:spacing w:after="0"/>
+      </w:pPr>
     </w:p>
     <w:sectPr>
       <w:headerReference w:type="default" r:id="rId6"/>

</xml_diff>

<commit_message>
updated toy example, manuscript
</commit_message>
<xml_diff>
--- a/Meeting Minutes/Meeting Minutes.docx
+++ b/Meeting Minutes/Meeting Minutes.docx
@@ -438,10 +438,7 @@
       </w:pPr>
       <w:r>
         <w:lastRenderedPageBreak/>
-        <w:t>Meeting with Connor 11/29</w:t>
-      </w:r>
-      <w:r>
-        <w:t>/18</w:t>
+        <w:t>Meeting with Connor 11/29/18</w:t>
       </w:r>
     </w:p>
     <w:p>
@@ -462,8 +459,6 @@
       </w:r>
       <w:r>
         <w:tab/>
-      </w:r>
-      <w:r>
         <w:t>A real data example that might be more dramatic</w:t>
       </w:r>
     </w:p>
@@ -499,8 +494,6 @@
       </w:r>
       <w:r>
         <w:tab/>
-      </w:r>
-      <w:r>
         <w:t>use quantity/frequency of alcohol use as a covariate</w:t>
       </w:r>
     </w:p>
@@ -513,8 +506,6 @@
       </w:r>
       <w:r>
         <w:tab/>
-      </w:r>
-      <w:r>
         <w:t>for logit portion...</w:t>
       </w:r>
     </w:p>
@@ -553,33 +544,20 @@
       <w:r>
         <w:t xml:space="preserve"> (flat line)</w:t>
       </w:r>
-      <w:bookmarkStart w:id="0" w:name="_GoBack"/>
-      <w:bookmarkEnd w:id="0"/>
-    </w:p>
-    <w:p>
-      <w:pPr>
-        <w:spacing w:after="0"/>
-      </w:pPr>
-      <w:r>
-        <w:tab/>
-      </w:r>
-      <w:r>
-        <w:tab/>
-      </w:r>
-      <w:r>
-        <w:tab/>
-      </w:r>
-      <w:r>
-        <w:t xml:space="preserve">but </w:t>
-      </w:r>
-      <w:r>
-        <w:t xml:space="preserve">effect of impulsivity for </w:t>
-      </w:r>
-      <w:r>
-        <w:t>light/</w:t>
-      </w:r>
-      <w:r>
-        <w:t>moderate drinkers (line should slope upward)</w:t>
+    </w:p>
+    <w:p>
+      <w:pPr>
+        <w:spacing w:after="0"/>
+      </w:pPr>
+      <w:r>
+        <w:tab/>
+      </w:r>
+      <w:r>
+        <w:tab/>
+      </w:r>
+      <w:r>
+        <w:tab/>
+        <w:t>but effect of impulsivity for light/moderate drinkers (line should slope upward)</w:t>
       </w:r>
     </w:p>
     <w:p>
@@ -662,7 +640,7 @@
         <w:ind w:left="1440"/>
       </w:pPr>
       <w:r>
-        <w:t>Weave into intro or discussion..</w:t>
+        <w:t>Weave into intro or discussion.</w:t>
       </w:r>
     </w:p>
     <w:p>
@@ -741,8 +719,6 @@
       </w:r>
       <w:r>
         <w:tab/>
-      </w:r>
-      <w:r>
         <w:t>This paper is a tutorial for psychologists, not necessarily a methods advancement</w:t>
       </w:r>
     </w:p>
@@ -818,9 +794,355 @@
       </w:r>
     </w:p>
     <w:p>
-      <w:pPr>
-        <w:spacing w:after="0"/>
-      </w:pPr>
+      <w:r>
+        <w:br w:type="page"/>
+      </w:r>
+    </w:p>
+    <w:p>
+      <w:pPr>
+        <w:spacing w:after="0"/>
+      </w:pPr>
+      <w:r>
+        <w:lastRenderedPageBreak/>
+        <w:t>Meeting with Xiaolin 11/29/18</w:t>
+      </w:r>
+    </w:p>
+    <w:p>
+      <w:pPr>
+        <w:spacing w:after="0"/>
+      </w:pPr>
+      <w:r>
+        <w:tab/>
+        <w:t>Analysis</w:t>
+      </w:r>
+    </w:p>
+    <w:p>
+      <w:pPr>
+        <w:spacing w:after="0"/>
+      </w:pPr>
+      <w:r>
+        <w:tab/>
+      </w:r>
+      <w:r>
+        <w:tab/>
+        <w:t>Explore using alcohol use (Q/F) as the moderator, see if effects are more dramatic</w:t>
+      </w:r>
+    </w:p>
+    <w:p>
+      <w:pPr>
+        <w:spacing w:after="0"/>
+      </w:pPr>
+      <w:r>
+        <w:tab/>
+        <w:t>Coding</w:t>
+      </w:r>
+    </w:p>
+    <w:p>
+      <w:pPr>
+        <w:spacing w:after="0"/>
+      </w:pPr>
+      <w:r>
+        <w:tab/>
+      </w:r>
+      <w:r>
+        <w:tab/>
+        <w:t>Max will code 5 more papers</w:t>
+      </w:r>
+    </w:p>
+    <w:p>
+      <w:pPr>
+        <w:spacing w:after="0"/>
+      </w:pPr>
+      <w:r>
+        <w:tab/>
+        <w:t>Writing</w:t>
+      </w:r>
+      <w:r>
+        <w:tab/>
+      </w:r>
+    </w:p>
+    <w:p>
+      <w:pPr>
+        <w:spacing w:after="0"/>
+      </w:pPr>
+      <w:r>
+        <w:tab/>
+      </w:r>
+      <w:r>
+        <w:tab/>
+        <w:t>Follow up on the above two weeks</w:t>
+      </w:r>
+    </w:p>
+    <w:p>
+      <w:pPr>
+        <w:spacing w:after="0"/>
+      </w:pPr>
+      <w:bookmarkStart w:id="0" w:name="_GoBack"/>
+      <w:bookmarkEnd w:id="0"/>
+      <w:r>
+        <w:tab/>
+      </w:r>
+      <w:r>
+        <w:tab/>
+        <w:t>Give an example</w:t>
+      </w:r>
+      <w:r>
+        <w:t xml:space="preserve"> of interpretation</w:t>
+      </w:r>
+      <w:r>
+        <w:t xml:space="preserve"> of coefficients</w:t>
+      </w:r>
+    </w:p>
+    <w:p>
+      <w:pPr>
+        <w:spacing w:after="0"/>
+      </w:pPr>
+      <w:r>
+        <w:tab/>
+        <w:t>Graphing</w:t>
+      </w:r>
+    </w:p>
+    <w:p>
+      <w:pPr>
+        <w:spacing w:after="0"/>
+      </w:pPr>
+      <w:r>
+        <w:tab/>
+      </w:r>
+      <w:r>
+        <w:tab/>
+        <w:t>Xiaolin will generate simple histograms, simple main effects plots for…</w:t>
+      </w:r>
+    </w:p>
+    <w:p>
+      <w:pPr>
+        <w:spacing w:after="0"/>
+      </w:pPr>
+      <w:r>
+        <w:tab/>
+      </w:r>
+      <w:r>
+        <w:tab/>
+      </w:r>
+      <w:r>
+        <w:tab/>
+        <w:t>LR</w:t>
+      </w:r>
+    </w:p>
+    <w:p>
+      <w:pPr>
+        <w:spacing w:after="0"/>
+      </w:pPr>
+      <w:r>
+        <w:tab/>
+      </w:r>
+      <w:r>
+        <w:tab/>
+      </w:r>
+      <w:r>
+        <w:tab/>
+        <w:t>Count (Negative binomial)</w:t>
+      </w:r>
+    </w:p>
+    <w:p>
+      <w:pPr>
+        <w:spacing w:after="0"/>
+      </w:pPr>
+      <w:r>
+        <w:tab/>
+      </w:r>
+      <w:r>
+        <w:tab/>
+      </w:r>
+      <w:r>
+        <w:tab/>
+        <w:t>Two-part model (Zero inflated poisson)</w:t>
+      </w:r>
+    </w:p>
+    <w:p>
+      <w:r>
+        <w:br w:type="page"/>
+      </w:r>
+    </w:p>
+    <w:p>
+      <w:pPr>
+        <w:spacing w:after="0"/>
+      </w:pPr>
+      <w:r>
+        <w:lastRenderedPageBreak/>
+        <w:t>Meeting with Xiaolin 11/29/18</w:t>
+      </w:r>
+    </w:p>
+    <w:p>
+      <w:pPr>
+        <w:spacing w:after="0"/>
+      </w:pPr>
+      <w:r>
+        <w:tab/>
+        <w:t>Analysis</w:t>
+      </w:r>
+    </w:p>
+    <w:p>
+      <w:pPr>
+        <w:spacing w:after="0"/>
+      </w:pPr>
+      <w:r>
+        <w:tab/>
+      </w:r>
+      <w:r>
+        <w:tab/>
+        <w:t>Explore using alcohol use (Q/F) as the moderator, see if effects are more dramatic</w:t>
+      </w:r>
+    </w:p>
+    <w:p>
+      <w:pPr>
+        <w:spacing w:after="0"/>
+      </w:pPr>
+      <w:r>
+        <w:tab/>
+        <w:t>Coding</w:t>
+      </w:r>
+    </w:p>
+    <w:p>
+      <w:pPr>
+        <w:spacing w:after="0"/>
+      </w:pPr>
+      <w:r>
+        <w:tab/>
+      </w:r>
+      <w:r>
+        <w:tab/>
+        <w:t>Max will code 5 more papers</w:t>
+      </w:r>
+    </w:p>
+    <w:p>
+      <w:pPr>
+        <w:spacing w:after="0"/>
+      </w:pPr>
+      <w:r>
+        <w:tab/>
+        <w:t>Writing</w:t>
+      </w:r>
+      <w:r>
+        <w:tab/>
+      </w:r>
+    </w:p>
+    <w:p>
+      <w:pPr>
+        <w:spacing w:after="0"/>
+      </w:pPr>
+      <w:r>
+        <w:tab/>
+      </w:r>
+      <w:r>
+        <w:tab/>
+        <w:t>Follow up on the above two weeks</w:t>
+      </w:r>
+    </w:p>
+    <w:p>
+      <w:pPr>
+        <w:spacing w:after="0"/>
+      </w:pPr>
+      <w:r>
+        <w:tab/>
+      </w:r>
+      <w:r>
+        <w:tab/>
+        <w:t>Give an example of interpretation of coefficients</w:t>
+      </w:r>
+    </w:p>
+    <w:p>
+      <w:pPr>
+        <w:spacing w:after="0"/>
+      </w:pPr>
+      <w:r>
+        <w:tab/>
+        <w:t>Graphing</w:t>
+      </w:r>
+    </w:p>
+    <w:p>
+      <w:pPr>
+        <w:spacing w:after="0"/>
+      </w:pPr>
+      <w:r>
+        <w:tab/>
+      </w:r>
+      <w:r>
+        <w:tab/>
+        <w:t>Xiaolin will generate simple histograms, simple main effects plots for…</w:t>
+      </w:r>
+    </w:p>
+    <w:p>
+      <w:pPr>
+        <w:spacing w:after="0"/>
+      </w:pPr>
+      <w:r>
+        <w:tab/>
+      </w:r>
+      <w:r>
+        <w:tab/>
+      </w:r>
+      <w:r>
+        <w:tab/>
+        <w:t>LR</w:t>
+      </w:r>
+    </w:p>
+    <w:p>
+      <w:pPr>
+        <w:spacing w:after="0"/>
+      </w:pPr>
+      <w:r>
+        <w:tab/>
+      </w:r>
+      <w:r>
+        <w:tab/>
+      </w:r>
+      <w:r>
+        <w:tab/>
+        <w:t>Count (Negative binomial)</w:t>
+      </w:r>
+    </w:p>
+    <w:p>
+      <w:pPr>
+        <w:spacing w:after="0"/>
+      </w:pPr>
+      <w:r>
+        <w:tab/>
+      </w:r>
+      <w:r>
+        <w:tab/>
+      </w:r>
+      <w:r>
+        <w:tab/>
+        <w:t>Two-part model (Zero inflated poisson)</w:t>
+      </w:r>
+    </w:p>
+    <w:p>
+      <w:pPr>
+        <w:spacing w:after="0"/>
+      </w:pPr>
+      <w:r>
+        <w:tab/>
+        <w:t>Tables</w:t>
+      </w:r>
+    </w:p>
+    <w:p>
+      <w:pPr>
+        <w:spacing w:after="0"/>
+        <w:ind w:left="1440"/>
+      </w:pPr>
+      <w:r>
+        <w:t>Should contain coefficients, transformed coefficients (OR, RR, IRR), confidence intervals, p values, etc.</w:t>
+      </w:r>
+    </w:p>
+    <w:p>
+      <w:pPr>
+        <w:spacing w:after="0"/>
+        <w:ind w:left="1440"/>
+      </w:pPr>
+      <w:r>
+        <w:t>We will try the probing strategy (Just high and low) and see what folks think about it</w:t>
+      </w:r>
     </w:p>
     <w:sectPr>
       <w:headerReference w:type="default" r:id="rId6"/>

</xml_diff>

<commit_message>
minutes and writing update
</commit_message>
<xml_diff>
--- a/Meeting Minutes/Meeting Minutes.docx
+++ b/Meeting Minutes/Meeting Minutes.docx
@@ -43,109 +43,185 @@
       </w:r>
       <w:r>
         <w:tab/>
+      </w:r>
+      <w:proofErr w:type="gramStart"/>
+      <w:r>
         <w:t>binges</w:t>
       </w:r>
-    </w:p>
-    <w:p>
-      <w:pPr>
-        <w:spacing w:after="0"/>
-      </w:pPr>
-      <w:r>
-        <w:tab/>
-      </w:r>
-      <w:r>
-        <w:tab/>
-      </w:r>
-      <w:r>
-        <w:tab/>
-        <w:t>past month drinking days (M4ALC1)</w:t>
-      </w:r>
-    </w:p>
-    <w:p>
-      <w:pPr>
-        <w:spacing w:after="0"/>
-        <w:rPr>
-          <w:b/>
-        </w:rPr>
-      </w:pPr>
-      <w:r>
-        <w:tab/>
-      </w:r>
-      <w:r>
-        <w:tab/>
-      </w:r>
-      <w:r>
-        <w:rPr>
-          <w:b/>
-        </w:rPr>
-        <w:tab/>
-        <w:t>count of negative consequences &lt;--&gt; gender, pre, ss, purg</w:t>
-      </w:r>
-    </w:p>
-    <w:p>
-      <w:pPr>
-        <w:spacing w:after="0"/>
-        <w:rPr>
-          <w:b/>
-        </w:rPr>
-      </w:pPr>
-      <w:r>
-        <w:rPr>
-          <w:b/>
-        </w:rPr>
-        <w:tab/>
-      </w:r>
-      <w:r>
-        <w:rPr>
-          <w:b/>
-        </w:rPr>
-        <w:tab/>
-      </w:r>
-      <w:r>
-        <w:rPr>
-          <w:b/>
-        </w:rPr>
-        <w:tab/>
-      </w:r>
-      <w:r>
-        <w:rPr>
-          <w:b/>
-        </w:rPr>
-        <w:tab/>
-        <w:t>ss related to structural 0's</w:t>
-      </w:r>
-    </w:p>
-    <w:p>
-      <w:pPr>
-        <w:spacing w:after="0"/>
-        <w:rPr>
-          <w:b/>
-        </w:rPr>
-      </w:pPr>
-      <w:r>
-        <w:rPr>
-          <w:b/>
-        </w:rPr>
-        <w:tab/>
-      </w:r>
-      <w:r>
-        <w:rPr>
-          <w:b/>
-        </w:rPr>
-        <w:tab/>
-      </w:r>
-      <w:r>
-        <w:rPr>
-          <w:b/>
-        </w:rPr>
-        <w:tab/>
-      </w:r>
-      <w:r>
-        <w:rPr>
-          <w:b/>
-        </w:rPr>
-        <w:tab/>
-        <w:t>purg &amp; pre related to count</w:t>
+      <w:proofErr w:type="gramEnd"/>
+    </w:p>
+    <w:p>
+      <w:pPr>
+        <w:spacing w:after="0"/>
+      </w:pPr>
+      <w:r>
+        <w:tab/>
+      </w:r>
+      <w:r>
+        <w:tab/>
+      </w:r>
+      <w:r>
+        <w:tab/>
+      </w:r>
+      <w:proofErr w:type="gramStart"/>
+      <w:r>
+        <w:t>past</w:t>
+      </w:r>
+      <w:proofErr w:type="gramEnd"/>
+      <w:r>
+        <w:t xml:space="preserve"> month drinking days (M4ALC1)</w:t>
+      </w:r>
+    </w:p>
+    <w:p>
+      <w:pPr>
+        <w:spacing w:after="0"/>
+        <w:rPr>
+          <w:b/>
+        </w:rPr>
+      </w:pPr>
+      <w:r>
+        <w:tab/>
+      </w:r>
+      <w:r>
+        <w:tab/>
+      </w:r>
+      <w:r>
+        <w:rPr>
+          <w:b/>
+        </w:rPr>
+        <w:tab/>
+      </w:r>
+      <w:proofErr w:type="gramStart"/>
+      <w:r>
+        <w:rPr>
+          <w:b/>
+        </w:rPr>
+        <w:t>count</w:t>
+      </w:r>
+      <w:proofErr w:type="gramEnd"/>
+      <w:r>
+        <w:rPr>
+          <w:b/>
+        </w:rPr>
+        <w:t xml:space="preserve"> of negative consequences &lt;--&gt; gender, pre, </w:t>
+      </w:r>
+      <w:proofErr w:type="spellStart"/>
+      <w:r>
+        <w:rPr>
+          <w:b/>
+        </w:rPr>
+        <w:t>ss</w:t>
+      </w:r>
+      <w:proofErr w:type="spellEnd"/>
+      <w:r>
+        <w:rPr>
+          <w:b/>
+        </w:rPr>
+        <w:t xml:space="preserve">, </w:t>
+      </w:r>
+      <w:proofErr w:type="spellStart"/>
+      <w:r>
+        <w:rPr>
+          <w:b/>
+        </w:rPr>
+        <w:t>purg</w:t>
+      </w:r>
+      <w:proofErr w:type="spellEnd"/>
+    </w:p>
+    <w:p>
+      <w:pPr>
+        <w:spacing w:after="0"/>
+        <w:rPr>
+          <w:b/>
+        </w:rPr>
+      </w:pPr>
+      <w:r>
+        <w:rPr>
+          <w:b/>
+        </w:rPr>
+        <w:tab/>
+      </w:r>
+      <w:r>
+        <w:rPr>
+          <w:b/>
+        </w:rPr>
+        <w:tab/>
+      </w:r>
+      <w:r>
+        <w:rPr>
+          <w:b/>
+        </w:rPr>
+        <w:tab/>
+      </w:r>
+      <w:r>
+        <w:rPr>
+          <w:b/>
+        </w:rPr>
+        <w:tab/>
+      </w:r>
+      <w:proofErr w:type="spellStart"/>
+      <w:proofErr w:type="gramStart"/>
+      <w:r>
+        <w:rPr>
+          <w:b/>
+        </w:rPr>
+        <w:t>ss</w:t>
+      </w:r>
+      <w:proofErr w:type="spellEnd"/>
+      <w:proofErr w:type="gramEnd"/>
+      <w:r>
+        <w:rPr>
+          <w:b/>
+        </w:rPr>
+        <w:t xml:space="preserve"> related to structural 0's</w:t>
+      </w:r>
+    </w:p>
+    <w:p>
+      <w:pPr>
+        <w:spacing w:after="0"/>
+        <w:rPr>
+          <w:b/>
+        </w:rPr>
+      </w:pPr>
+      <w:r>
+        <w:rPr>
+          <w:b/>
+        </w:rPr>
+        <w:tab/>
+      </w:r>
+      <w:r>
+        <w:rPr>
+          <w:b/>
+        </w:rPr>
+        <w:tab/>
+      </w:r>
+      <w:r>
+        <w:rPr>
+          <w:b/>
+        </w:rPr>
+        <w:tab/>
+      </w:r>
+      <w:r>
+        <w:rPr>
+          <w:b/>
+        </w:rPr>
+        <w:tab/>
+      </w:r>
+      <w:proofErr w:type="spellStart"/>
+      <w:proofErr w:type="gramStart"/>
+      <w:r>
+        <w:rPr>
+          <w:b/>
+        </w:rPr>
+        <w:t>purg</w:t>
+      </w:r>
+      <w:proofErr w:type="spellEnd"/>
+      <w:proofErr w:type="gramEnd"/>
+      <w:r>
+        <w:rPr>
+          <w:b/>
+        </w:rPr>
+        <w:t xml:space="preserve"> &amp; pre related to count</w:t>
       </w:r>
     </w:p>
     <w:p>
@@ -246,7 +322,15 @@
       </w:r>
       <w:r>
         <w:tab/>
-        <w:t>Max will start working on getting results into InterActive plots</w:t>
+        <w:t xml:space="preserve">Max will start working on getting results into </w:t>
+      </w:r>
+      <w:proofErr w:type="spellStart"/>
+      <w:r>
+        <w:t>InterActive</w:t>
+      </w:r>
+      <w:proofErr w:type="spellEnd"/>
+      <w:r>
+        <w:t xml:space="preserve"> plots</w:t>
       </w:r>
     </w:p>
     <w:p>
@@ -268,7 +352,15 @@
       </w:pPr>
       <w:r>
         <w:tab/>
-        <w:t>That main effects of (positive urgency) are influenced by levels of other covariates (CAT gender, CONT ss)</w:t>
+        <w:t xml:space="preserve">That main effects of (positive urgency) are influenced by levels of other covariates (CAT gender, CONT </w:t>
+      </w:r>
+      <w:proofErr w:type="spellStart"/>
+      <w:r>
+        <w:t>ss</w:t>
+      </w:r>
+      <w:proofErr w:type="spellEnd"/>
+      <w:r>
+        <w:t>)</w:t>
       </w:r>
     </w:p>
     <w:p>
@@ -469,7 +561,30 @@
       </w:pPr>
       <w:r>
         <w:tab/>
-        <w:t>go back to jeremy's and kevin's 2012 paper</w:t>
+      </w:r>
+      <w:proofErr w:type="gramStart"/>
+      <w:r>
+        <w:t>go</w:t>
+      </w:r>
+      <w:proofErr w:type="gramEnd"/>
+      <w:r>
+        <w:t xml:space="preserve"> back to </w:t>
+      </w:r>
+      <w:proofErr w:type="spellStart"/>
+      <w:r>
+        <w:t>jeremy's</w:t>
+      </w:r>
+      <w:proofErr w:type="spellEnd"/>
+      <w:r>
+        <w:t xml:space="preserve"> and </w:t>
+      </w:r>
+      <w:proofErr w:type="spellStart"/>
+      <w:r>
+        <w:t>kevin's</w:t>
+      </w:r>
+      <w:proofErr w:type="spellEnd"/>
+      <w:r>
+        <w:t xml:space="preserve"> 2012 paper</w:t>
       </w:r>
     </w:p>
     <w:p>
@@ -479,67 +594,102 @@
       </w:pPr>
       <w:r>
         <w:tab/>
-        <w:t>predicting alcohol consequences…</w:t>
-      </w:r>
-    </w:p>
-    <w:p>
-      <w:pPr>
-        <w:spacing w:after="0"/>
-      </w:pPr>
-      <w:r>
-        <w:tab/>
-      </w:r>
-      <w:r>
-        <w:tab/>
-      </w:r>
-      <w:r>
-        <w:tab/>
-        <w:t>use quantity/frequency of alcohol use as a covariate</w:t>
-      </w:r>
-    </w:p>
-    <w:p>
-      <w:pPr>
-        <w:spacing w:after="0"/>
-      </w:pPr>
-      <w:r>
-        <w:tab/>
-      </w:r>
-      <w:r>
-        <w:tab/>
-        <w:t>for logit portion...</w:t>
-      </w:r>
-    </w:p>
-    <w:p>
-      <w:pPr>
-        <w:spacing w:after="0"/>
-      </w:pPr>
-      <w:r>
-        <w:tab/>
-      </w:r>
-      <w:r>
-        <w:tab/>
-      </w:r>
-      <w:r>
-        <w:tab/>
-        <w:t>alcohol use and alcohol consequences are very related</w:t>
-      </w:r>
-    </w:p>
-    <w:p>
-      <w:pPr>
-        <w:spacing w:after="0"/>
-      </w:pPr>
-      <w:r>
-        <w:tab/>
-      </w:r>
-      <w:r>
-        <w:tab/>
-      </w:r>
-      <w:r>
-        <w:tab/>
-      </w:r>
-      <w:r>
-        <w:tab/>
-        <w:t>we should see a ceiling effect for heavier drinkers</w:t>
+      </w:r>
+      <w:proofErr w:type="gramStart"/>
+      <w:r>
+        <w:t>predicting</w:t>
+      </w:r>
+      <w:proofErr w:type="gramEnd"/>
+      <w:r>
+        <w:t xml:space="preserve"> alcohol consequences…</w:t>
+      </w:r>
+    </w:p>
+    <w:p>
+      <w:pPr>
+        <w:spacing w:after="0"/>
+      </w:pPr>
+      <w:r>
+        <w:tab/>
+      </w:r>
+      <w:r>
+        <w:tab/>
+      </w:r>
+      <w:r>
+        <w:tab/>
+      </w:r>
+      <w:proofErr w:type="gramStart"/>
+      <w:r>
+        <w:t>use</w:t>
+      </w:r>
+      <w:proofErr w:type="gramEnd"/>
+      <w:r>
+        <w:t xml:space="preserve"> quantity/frequency of alcohol use as a covariate</w:t>
+      </w:r>
+    </w:p>
+    <w:p>
+      <w:pPr>
+        <w:spacing w:after="0"/>
+      </w:pPr>
+      <w:r>
+        <w:tab/>
+      </w:r>
+      <w:r>
+        <w:tab/>
+      </w:r>
+      <w:proofErr w:type="gramStart"/>
+      <w:r>
+        <w:t>for</w:t>
+      </w:r>
+      <w:proofErr w:type="gramEnd"/>
+      <w:r>
+        <w:t xml:space="preserve"> logit portion...</w:t>
+      </w:r>
+    </w:p>
+    <w:p>
+      <w:pPr>
+        <w:spacing w:after="0"/>
+      </w:pPr>
+      <w:r>
+        <w:tab/>
+      </w:r>
+      <w:r>
+        <w:tab/>
+      </w:r>
+      <w:r>
+        <w:tab/>
+      </w:r>
+      <w:proofErr w:type="gramStart"/>
+      <w:r>
+        <w:t>alcohol</w:t>
+      </w:r>
+      <w:proofErr w:type="gramEnd"/>
+      <w:r>
+        <w:t xml:space="preserve"> use and alcohol consequences are very related</w:t>
+      </w:r>
+    </w:p>
+    <w:p>
+      <w:pPr>
+        <w:spacing w:after="0"/>
+      </w:pPr>
+      <w:r>
+        <w:tab/>
+      </w:r>
+      <w:r>
+        <w:tab/>
+      </w:r>
+      <w:r>
+        <w:tab/>
+      </w:r>
+      <w:r>
+        <w:tab/>
+      </w:r>
+      <w:proofErr w:type="gramStart"/>
+      <w:r>
+        <w:t>we</w:t>
+      </w:r>
+      <w:proofErr w:type="gramEnd"/>
+      <w:r>
+        <w:t xml:space="preserve"> should see a ceiling effect for heavier drinkers</w:t>
       </w:r>
       <w:r>
         <w:t xml:space="preserve"> (flat line)</w:t>
@@ -557,7 +707,14 @@
       </w:r>
       <w:r>
         <w:tab/>
-        <w:t>but effect of impulsivity for light/moderate drinkers (line should slope upward)</w:t>
+      </w:r>
+      <w:proofErr w:type="gramStart"/>
+      <w:r>
+        <w:t>but</w:t>
+      </w:r>
+      <w:proofErr w:type="gramEnd"/>
+      <w:r>
+        <w:t xml:space="preserve"> effect of impulsivity for light/moderate drinkers (line should slope upward)</w:t>
       </w:r>
     </w:p>
     <w:p>
@@ -611,7 +768,14 @@
       </w:pPr>
       <w:r>
         <w:tab/>
-        <w:t>within nonlinear models</w:t>
+      </w:r>
+      <w:proofErr w:type="gramStart"/>
+      <w:r>
+        <w:t>within</w:t>
+      </w:r>
+      <w:proofErr w:type="gramEnd"/>
+      <w:r>
+        <w:t xml:space="preserve"> nonlinear models</w:t>
       </w:r>
     </w:p>
     <w:p>
@@ -621,7 +785,14 @@
       </w:pPr>
       <w:r>
         <w:tab/>
-        <w:t>every effect in substantive space depends on all the covariates</w:t>
+      </w:r>
+      <w:proofErr w:type="gramStart"/>
+      <w:r>
+        <w:t>every</w:t>
+      </w:r>
+      <w:proofErr w:type="gramEnd"/>
+      <w:r>
+        <w:t xml:space="preserve"> effect in substantive space depends on all the covariates</w:t>
       </w:r>
     </w:p>
     <w:p>
@@ -631,8 +802,20 @@
       </w:pPr>
       <w:r>
         <w:tab/>
-        <w:t>we cannot translate intuition from ols</w:t>
-      </w:r>
+      </w:r>
+      <w:proofErr w:type="gramStart"/>
+      <w:r>
+        <w:t>we</w:t>
+      </w:r>
+      <w:proofErr w:type="gramEnd"/>
+      <w:r>
+        <w:t xml:space="preserve"> cannot translate intuition from </w:t>
+      </w:r>
+      <w:proofErr w:type="spellStart"/>
+      <w:r>
+        <w:t>ols</w:t>
+      </w:r>
+      <w:proofErr w:type="spellEnd"/>
     </w:p>
     <w:p>
       <w:pPr>
@@ -648,8 +831,13 @@
         <w:spacing w:after="0"/>
         <w:ind w:left="2160"/>
       </w:pPr>
-      <w:r>
-        <w:t>we are making strong statements about the data generating process by selecting between these models</w:t>
+      <w:proofErr w:type="gramStart"/>
+      <w:r>
+        <w:t>we</w:t>
+      </w:r>
+      <w:proofErr w:type="gramEnd"/>
+      <w:r>
+        <w:t xml:space="preserve"> are making strong statements about the data generating process by selecting between these models</w:t>
       </w:r>
     </w:p>
     <w:p>
@@ -659,7 +847,14 @@
       </w:pPr>
       <w:r>
         <w:tab/>
-        <w:t>not always a clear cut direction for how to choose between models</w:t>
+      </w:r>
+      <w:proofErr w:type="gramStart"/>
+      <w:r>
+        <w:t>not</w:t>
+      </w:r>
+      <w:proofErr w:type="gramEnd"/>
+      <w:r>
+        <w:t xml:space="preserve"> always a clear cut direction for how to choose between models</w:t>
       </w:r>
     </w:p>
     <w:p>
@@ -669,7 +864,14 @@
       </w:pPr>
       <w:r>
         <w:tab/>
-        <w:t>distinction will become clear between the two models if you plot it</w:t>
+      </w:r>
+      <w:proofErr w:type="gramStart"/>
+      <w:r>
+        <w:t>distinction</w:t>
+      </w:r>
+      <w:proofErr w:type="gramEnd"/>
+      <w:r>
+        <w:t xml:space="preserve"> will become clear between the two models if you plot it</w:t>
       </w:r>
     </w:p>
     <w:p>
@@ -679,7 +881,22 @@
       </w:pPr>
       <w:r>
         <w:tab/>
-        <w:t>estimates will be the same, ci's will not</w:t>
+      </w:r>
+      <w:proofErr w:type="gramStart"/>
+      <w:r>
+        <w:t>estimates</w:t>
+      </w:r>
+      <w:proofErr w:type="gramEnd"/>
+      <w:r>
+        <w:t xml:space="preserve"> will be the same, </w:t>
+      </w:r>
+      <w:proofErr w:type="spellStart"/>
+      <w:r>
+        <w:t>ci's</w:t>
+      </w:r>
+      <w:proofErr w:type="spellEnd"/>
+      <w:r>
+        <w:t xml:space="preserve"> will not</w:t>
       </w:r>
     </w:p>
     <w:p>
@@ -696,8 +913,13 @@
         <w:spacing w:after="0"/>
         <w:ind w:left="1440" w:firstLine="720"/>
       </w:pPr>
-      <w:r>
-        <w:t>don’t mention centering – it’s a red herring</w:t>
+      <w:proofErr w:type="gramStart"/>
+      <w:r>
+        <w:t>don’t</w:t>
+      </w:r>
+      <w:proofErr w:type="gramEnd"/>
+      <w:r>
+        <w:t xml:space="preserve"> mention centering – it’s a red herring</w:t>
       </w:r>
     </w:p>
     <w:p>
@@ -707,7 +929,14 @@
       </w:pPr>
       <w:r>
         <w:tab/>
-        <w:t>don’t mention adjudicating between types of count/hybrid models</w:t>
+      </w:r>
+      <w:proofErr w:type="gramStart"/>
+      <w:r>
+        <w:t>don’t</w:t>
+      </w:r>
+      <w:proofErr w:type="gramEnd"/>
+      <w:r>
+        <w:t xml:space="preserve"> mention adjudicating between types of count/hybrid models</w:t>
       </w:r>
     </w:p>
     <w:p>
@@ -731,7 +960,14 @@
       </w:r>
       <w:r>
         <w:tab/>
-        <w:t>check for overlap with Atkins paper</w:t>
+      </w:r>
+      <w:proofErr w:type="gramStart"/>
+      <w:r>
+        <w:t>check</w:t>
+      </w:r>
+      <w:proofErr w:type="gramEnd"/>
+      <w:r>
+        <w:t xml:space="preserve"> for overlap with Atkins paper</w:t>
       </w:r>
       <w:r>
         <w:tab/>
@@ -877,57 +1113,428 @@
       <w:pPr>
         <w:spacing w:after="0"/>
       </w:pPr>
+      <w:r>
+        <w:tab/>
+      </w:r>
+      <w:r>
+        <w:tab/>
+        <w:t>Give an example</w:t>
+      </w:r>
+      <w:r>
+        <w:t xml:space="preserve"> of interpretation</w:t>
+      </w:r>
+      <w:r>
+        <w:t xml:space="preserve"> of coefficients</w:t>
+      </w:r>
+    </w:p>
+    <w:p>
+      <w:pPr>
+        <w:spacing w:after="0"/>
+      </w:pPr>
+      <w:r>
+        <w:tab/>
+        <w:t>Graphing</w:t>
+      </w:r>
+    </w:p>
+    <w:p>
+      <w:pPr>
+        <w:spacing w:after="0"/>
+      </w:pPr>
+      <w:r>
+        <w:tab/>
+      </w:r>
+      <w:r>
+        <w:tab/>
+        <w:t>Xiaolin will generate simple histograms, simple main effects plots for…</w:t>
+      </w:r>
+    </w:p>
+    <w:p>
+      <w:pPr>
+        <w:spacing w:after="0"/>
+      </w:pPr>
+      <w:r>
+        <w:tab/>
+      </w:r>
+      <w:r>
+        <w:tab/>
+      </w:r>
+      <w:r>
+        <w:tab/>
+        <w:t>LR</w:t>
+      </w:r>
+    </w:p>
+    <w:p>
+      <w:pPr>
+        <w:spacing w:after="0"/>
+      </w:pPr>
+      <w:r>
+        <w:tab/>
+      </w:r>
+      <w:r>
+        <w:tab/>
+      </w:r>
+      <w:r>
+        <w:tab/>
+        <w:t>Count (Negative binomial)</w:t>
+      </w:r>
+    </w:p>
+    <w:p>
+      <w:pPr>
+        <w:spacing w:after="0"/>
+      </w:pPr>
+      <w:r>
+        <w:tab/>
+      </w:r>
+      <w:r>
+        <w:tab/>
+      </w:r>
+      <w:r>
+        <w:tab/>
+        <w:t xml:space="preserve">Two-part model (Zero inflated </w:t>
+      </w:r>
+      <w:proofErr w:type="spellStart"/>
+      <w:r>
+        <w:t>poisson</w:t>
+      </w:r>
+      <w:proofErr w:type="spellEnd"/>
+      <w:r>
+        <w:t>)</w:t>
+      </w:r>
+    </w:p>
+    <w:p>
+      <w:r>
+        <w:br w:type="page"/>
+      </w:r>
+    </w:p>
+    <w:p>
+      <w:pPr>
+        <w:spacing w:after="0"/>
+      </w:pPr>
+      <w:r>
+        <w:lastRenderedPageBreak/>
+        <w:t>Meeting with Xiaolin 11/29/18</w:t>
+      </w:r>
+    </w:p>
+    <w:p>
+      <w:pPr>
+        <w:spacing w:after="0"/>
+      </w:pPr>
+      <w:r>
+        <w:tab/>
+        <w:t>Analysis</w:t>
+      </w:r>
+    </w:p>
+    <w:p>
+      <w:pPr>
+        <w:spacing w:after="0"/>
+      </w:pPr>
+      <w:r>
+        <w:tab/>
+      </w:r>
+      <w:r>
+        <w:tab/>
+        <w:t>Explore using alcohol use (Q/F) as the moderator, see if effects are more dramatic</w:t>
+      </w:r>
+    </w:p>
+    <w:p>
+      <w:pPr>
+        <w:spacing w:after="0"/>
+      </w:pPr>
+      <w:r>
+        <w:tab/>
+        <w:t>Coding</w:t>
+      </w:r>
+    </w:p>
+    <w:p>
+      <w:pPr>
+        <w:spacing w:after="0"/>
+      </w:pPr>
+      <w:r>
+        <w:tab/>
+      </w:r>
+      <w:r>
+        <w:tab/>
+        <w:t>Max will code 5 more papers</w:t>
+      </w:r>
+    </w:p>
+    <w:p>
+      <w:pPr>
+        <w:spacing w:after="0"/>
+      </w:pPr>
+      <w:r>
+        <w:tab/>
+        <w:t>Writing</w:t>
+      </w:r>
+      <w:r>
+        <w:tab/>
+      </w:r>
+    </w:p>
+    <w:p>
+      <w:pPr>
+        <w:spacing w:after="0"/>
+      </w:pPr>
+      <w:r>
+        <w:tab/>
+      </w:r>
+      <w:r>
+        <w:tab/>
+        <w:t xml:space="preserve">Follow up on the above </w:t>
+      </w:r>
+      <w:r>
+        <w:t>writing</w:t>
+      </w:r>
+    </w:p>
+    <w:p>
+      <w:pPr>
+        <w:spacing w:after="0"/>
+      </w:pPr>
+      <w:r>
+        <w:tab/>
+      </w:r>
+      <w:r>
+        <w:tab/>
+        <w:t>Give an example of interpretation of coefficients</w:t>
+      </w:r>
+    </w:p>
+    <w:p>
+      <w:pPr>
+        <w:spacing w:after="0"/>
+      </w:pPr>
+      <w:r>
+        <w:tab/>
+        <w:t>Graphing</w:t>
+      </w:r>
+    </w:p>
+    <w:p>
+      <w:pPr>
+        <w:spacing w:after="0"/>
+      </w:pPr>
+      <w:r>
+        <w:tab/>
+      </w:r>
+      <w:r>
+        <w:tab/>
+        <w:t>Xiaolin will generate simple histograms, simple main effects plots for…</w:t>
+      </w:r>
+    </w:p>
+    <w:p>
+      <w:pPr>
+        <w:spacing w:after="0"/>
+      </w:pPr>
+      <w:r>
+        <w:tab/>
+      </w:r>
+      <w:r>
+        <w:tab/>
+      </w:r>
+      <w:r>
+        <w:tab/>
+        <w:t>LR</w:t>
+      </w:r>
+    </w:p>
+    <w:p>
+      <w:pPr>
+        <w:spacing w:after="0"/>
+      </w:pPr>
+      <w:r>
+        <w:tab/>
+      </w:r>
+      <w:r>
+        <w:tab/>
+      </w:r>
+      <w:r>
+        <w:tab/>
+        <w:t>Count (Negative binomial)</w:t>
+      </w:r>
+    </w:p>
+    <w:p>
+      <w:pPr>
+        <w:spacing w:after="0"/>
+      </w:pPr>
+      <w:r>
+        <w:tab/>
+      </w:r>
+      <w:r>
+        <w:tab/>
+      </w:r>
+      <w:r>
+        <w:tab/>
+        <w:t xml:space="preserve">Two-part model (Zero inflated </w:t>
+      </w:r>
+      <w:proofErr w:type="spellStart"/>
+      <w:r>
+        <w:t>poisson</w:t>
+      </w:r>
+      <w:proofErr w:type="spellEnd"/>
+      <w:r>
+        <w:t>)</w:t>
+      </w:r>
+    </w:p>
+    <w:p>
+      <w:pPr>
+        <w:spacing w:after="0"/>
+      </w:pPr>
+      <w:r>
+        <w:tab/>
+        <w:t>Tables</w:t>
+      </w:r>
+    </w:p>
+    <w:p>
+      <w:pPr>
+        <w:spacing w:after="0"/>
+        <w:ind w:left="1440"/>
+      </w:pPr>
+      <w:r>
+        <w:t>Should contain coefficients, transformed coefficients (OR, RR, IRR), confidence intervals, p values, etc.</w:t>
+      </w:r>
+    </w:p>
+    <w:p>
+      <w:pPr>
+        <w:spacing w:after="0"/>
+        <w:ind w:left="1440"/>
+      </w:pPr>
+      <w:r>
+        <w:t>We will try the probing strategy (Just high and low) and see what folks think about it</w:t>
+      </w:r>
+    </w:p>
+    <w:p>
+      <w:r>
+        <w:br w:type="page"/>
+      </w:r>
+    </w:p>
+    <w:p>
+      <w:pPr>
+        <w:spacing w:after="0"/>
+      </w:pPr>
+      <w:r>
+        <w:lastRenderedPageBreak/>
+        <w:t>Meeting with Xiaolin 1/10/19</w:t>
+      </w:r>
+    </w:p>
+    <w:p>
+      <w:pPr>
+        <w:spacing w:after="0"/>
+      </w:pPr>
+      <w:r>
+        <w:tab/>
+        <w:t>Analysis</w:t>
+      </w:r>
+    </w:p>
+    <w:p>
+      <w:pPr>
+        <w:spacing w:after="0"/>
+      </w:pPr>
+      <w:r>
+        <w:tab/>
+        <w:t>Coding</w:t>
+      </w:r>
+    </w:p>
+    <w:p>
+      <w:pPr>
+        <w:spacing w:after="0"/>
+      </w:pPr>
+      <w:r>
+        <w:tab/>
+      </w:r>
+      <w:r>
+        <w:tab/>
+        <w:t>Max will code 5 more papers</w:t>
+      </w:r>
+    </w:p>
+    <w:p>
+      <w:pPr>
+        <w:spacing w:after="0"/>
+      </w:pPr>
+      <w:r>
+        <w:tab/>
+        <w:t>Writing</w:t>
+      </w:r>
+      <w:r>
+        <w:tab/>
+      </w:r>
+    </w:p>
+    <w:p>
+      <w:pPr>
+        <w:spacing w:after="0"/>
+      </w:pPr>
+      <w:r>
+        <w:tab/>
+      </w:r>
+      <w:r>
+        <w:tab/>
+        <w:t>Follow up on the above writing</w:t>
+      </w:r>
+    </w:p>
+    <w:p>
+      <w:pPr>
+        <w:spacing w:after="0"/>
+      </w:pPr>
+      <w:r>
+        <w:tab/>
+      </w:r>
+      <w:r>
+        <w:tab/>
+        <w:t>Give an example of interpretation of coefficients</w:t>
+      </w:r>
+    </w:p>
+    <w:p>
+      <w:pPr>
+        <w:spacing w:after="0"/>
+      </w:pPr>
+      <w:r>
+        <w:tab/>
+      </w:r>
+      <w:r>
+        <w:tab/>
+        <w:t>Place graphs in paper</w:t>
+      </w:r>
+    </w:p>
+    <w:p>
+      <w:pPr>
+        <w:spacing w:after="0"/>
+      </w:pPr>
+      <w:r>
+        <w:tab/>
+        <w:t>Graphing</w:t>
+      </w:r>
+    </w:p>
+    <w:p>
+      <w:pPr>
+        <w:spacing w:after="0"/>
+        <w:ind w:left="1440"/>
+      </w:pPr>
+      <w:r>
+        <w:t>Put all graphics and (files to generate graphics) in a folder, name them in a way that makes it easy to tell what is what</w:t>
+      </w:r>
+    </w:p>
+    <w:p>
+      <w:pPr>
+        <w:spacing w:after="0"/>
+      </w:pPr>
+      <w:r>
+        <w:tab/>
+      </w:r>
+      <w:r>
+        <w:tab/>
+        <w:t>Xiaolin will generate simple histograms, simple main effects plots for…</w:t>
+      </w:r>
+    </w:p>
+    <w:p>
+      <w:pPr>
+        <w:spacing w:after="0"/>
+      </w:pPr>
+      <w:r>
+        <w:tab/>
+      </w:r>
+      <w:r>
+        <w:tab/>
+      </w:r>
+      <w:r>
+        <w:tab/>
+        <w:t>LR</w:t>
+      </w:r>
       <w:bookmarkStart w:id="0" w:name="_GoBack"/>
       <w:bookmarkEnd w:id="0"/>
-      <w:r>
-        <w:tab/>
-      </w:r>
-      <w:r>
-        <w:tab/>
-        <w:t>Give an example</w:t>
-      </w:r>
-      <w:r>
-        <w:t xml:space="preserve"> of interpretation</w:t>
-      </w:r>
-      <w:r>
-        <w:t xml:space="preserve"> of coefficients</w:t>
-      </w:r>
-    </w:p>
-    <w:p>
-      <w:pPr>
-        <w:spacing w:after="0"/>
-      </w:pPr>
-      <w:r>
-        <w:tab/>
-        <w:t>Graphing</w:t>
-      </w:r>
-    </w:p>
-    <w:p>
-      <w:pPr>
-        <w:spacing w:after="0"/>
-      </w:pPr>
-      <w:r>
-        <w:tab/>
-      </w:r>
-      <w:r>
-        <w:tab/>
-        <w:t>Xiaolin will generate simple histograms, simple main effects plots for…</w:t>
-      </w:r>
-    </w:p>
-    <w:p>
-      <w:pPr>
-        <w:spacing w:after="0"/>
-      </w:pPr>
-      <w:r>
-        <w:tab/>
-      </w:r>
-      <w:r>
-        <w:tab/>
-      </w:r>
-      <w:r>
-        <w:tab/>
-        <w:t>LR</w:t>
-      </w:r>
     </w:p>
     <w:p>
       <w:pPr>
@@ -956,165 +1563,15 @@
       </w:r>
       <w:r>
         <w:tab/>
-        <w:t>Two-part model (Zero inflated poisson)</w:t>
-      </w:r>
-    </w:p>
-    <w:p>
-      <w:r>
-        <w:br w:type="page"/>
-      </w:r>
-    </w:p>
-    <w:p>
-      <w:pPr>
-        <w:spacing w:after="0"/>
-      </w:pPr>
-      <w:r>
-        <w:lastRenderedPageBreak/>
-        <w:t>Meeting with Xiaolin 11/29/18</w:t>
-      </w:r>
-    </w:p>
-    <w:p>
-      <w:pPr>
-        <w:spacing w:after="0"/>
-      </w:pPr>
-      <w:r>
-        <w:tab/>
-        <w:t>Analysis</w:t>
-      </w:r>
-    </w:p>
-    <w:p>
-      <w:pPr>
-        <w:spacing w:after="0"/>
-      </w:pPr>
-      <w:r>
-        <w:tab/>
-      </w:r>
-      <w:r>
-        <w:tab/>
-        <w:t>Explore using alcohol use (Q/F) as the moderator, see if effects are more dramatic</w:t>
-      </w:r>
-    </w:p>
-    <w:p>
-      <w:pPr>
-        <w:spacing w:after="0"/>
-      </w:pPr>
-      <w:r>
-        <w:tab/>
-        <w:t>Coding</w:t>
-      </w:r>
-    </w:p>
-    <w:p>
-      <w:pPr>
-        <w:spacing w:after="0"/>
-      </w:pPr>
-      <w:r>
-        <w:tab/>
-      </w:r>
-      <w:r>
-        <w:tab/>
-        <w:t>Max will code 5 more papers</w:t>
-      </w:r>
-    </w:p>
-    <w:p>
-      <w:pPr>
-        <w:spacing w:after="0"/>
-      </w:pPr>
-      <w:r>
-        <w:tab/>
-        <w:t>Writing</w:t>
-      </w:r>
-      <w:r>
-        <w:tab/>
-      </w:r>
-    </w:p>
-    <w:p>
-      <w:pPr>
-        <w:spacing w:after="0"/>
-      </w:pPr>
-      <w:r>
-        <w:tab/>
-      </w:r>
-      <w:r>
-        <w:tab/>
-        <w:t>Follow up on the above two weeks</w:t>
-      </w:r>
-    </w:p>
-    <w:p>
-      <w:pPr>
-        <w:spacing w:after="0"/>
-      </w:pPr>
-      <w:r>
-        <w:tab/>
-      </w:r>
-      <w:r>
-        <w:tab/>
-        <w:t>Give an example of interpretation of coefficients</w:t>
-      </w:r>
-    </w:p>
-    <w:p>
-      <w:pPr>
-        <w:spacing w:after="0"/>
-      </w:pPr>
-      <w:r>
-        <w:tab/>
-        <w:t>Graphing</w:t>
-      </w:r>
-    </w:p>
-    <w:p>
-      <w:pPr>
-        <w:spacing w:after="0"/>
-      </w:pPr>
-      <w:r>
-        <w:tab/>
-      </w:r>
-      <w:r>
-        <w:tab/>
-        <w:t>Xiaolin will generate simple histograms, simple main effects plots for…</w:t>
-      </w:r>
-    </w:p>
-    <w:p>
-      <w:pPr>
-        <w:spacing w:after="0"/>
-      </w:pPr>
-      <w:r>
-        <w:tab/>
-      </w:r>
-      <w:r>
-        <w:tab/>
-      </w:r>
-      <w:r>
-        <w:tab/>
-        <w:t>LR</w:t>
-      </w:r>
-    </w:p>
-    <w:p>
-      <w:pPr>
-        <w:spacing w:after="0"/>
-      </w:pPr>
-      <w:r>
-        <w:tab/>
-      </w:r>
-      <w:r>
-        <w:tab/>
-      </w:r>
-      <w:r>
-        <w:tab/>
-        <w:t>Count (Negative binomial)</w:t>
-      </w:r>
-    </w:p>
-    <w:p>
-      <w:pPr>
-        <w:spacing w:after="0"/>
-      </w:pPr>
-      <w:r>
-        <w:tab/>
-      </w:r>
-      <w:r>
-        <w:tab/>
-      </w:r>
-      <w:r>
-        <w:tab/>
-        <w:t>Two-part model (Zero inflated poisson)</w:t>
+        <w:t xml:space="preserve">Two-part model (Zero inflated </w:t>
+      </w:r>
+      <w:proofErr w:type="spellStart"/>
+      <w:r>
+        <w:t>poisson</w:t>
+      </w:r>
+      <w:proofErr w:type="spellEnd"/>
+      <w:r>
+        <w:t>)</w:t>
       </w:r>
     </w:p>
     <w:p>

</xml_diff>

<commit_message>
1.17.19 coding and writing
</commit_message>
<xml_diff>
--- a/Meeting Minutes/Meeting Minutes.docx
+++ b/Meeting Minutes/Meeting Minutes.docx
@@ -43,33 +43,22 @@
       </w:r>
       <w:r>
         <w:tab/>
-      </w:r>
-      <w:proofErr w:type="gramStart"/>
-      <w:r>
         <w:t>binges</w:t>
       </w:r>
-      <w:proofErr w:type="gramEnd"/>
-    </w:p>
-    <w:p>
-      <w:pPr>
-        <w:spacing w:after="0"/>
-      </w:pPr>
-      <w:r>
-        <w:tab/>
-      </w:r>
-      <w:r>
-        <w:tab/>
-      </w:r>
-      <w:r>
-        <w:tab/>
-      </w:r>
-      <w:proofErr w:type="gramStart"/>
-      <w:r>
-        <w:t>past</w:t>
-      </w:r>
-      <w:proofErr w:type="gramEnd"/>
-      <w:r>
-        <w:t xml:space="preserve"> month drinking days (M4ALC1)</w:t>
+    </w:p>
+    <w:p>
+      <w:pPr>
+        <w:spacing w:after="0"/>
+      </w:pPr>
+      <w:r>
+        <w:tab/>
+      </w:r>
+      <w:r>
+        <w:tab/>
+      </w:r>
+      <w:r>
+        <w:tab/>
+        <w:t>past month drinking days (M4ALC1)</w:t>
       </w:r>
     </w:p>
     <w:p>
@@ -90,43 +79,41 @@
           <w:b/>
         </w:rPr>
         <w:tab/>
-      </w:r>
-      <w:proofErr w:type="gramStart"/>
-      <w:r>
+        <w:t>count of negative consequences &lt;--&gt; gender, pre, ss, purg</w:t>
+      </w:r>
+    </w:p>
+    <w:p>
+      <w:pPr>
+        <w:spacing w:after="0"/>
         <w:rPr>
           <w:b/>
         </w:rPr>
-        <w:t>count</w:t>
-      </w:r>
-      <w:proofErr w:type="gramEnd"/>
+      </w:pPr>
       <w:r>
         <w:rPr>
           <w:b/>
         </w:rPr>
-        <w:t xml:space="preserve"> of negative consequences &lt;--&gt; gender, pre, </w:t>
-      </w:r>
-      <w:proofErr w:type="spellStart"/>
+        <w:tab/>
+      </w:r>
       <w:r>
         <w:rPr>
           <w:b/>
         </w:rPr>
-        <w:t>ss</w:t>
-      </w:r>
-      <w:proofErr w:type="spellEnd"/>
+        <w:tab/>
+      </w:r>
       <w:r>
         <w:rPr>
           <w:b/>
         </w:rPr>
-        <w:t xml:space="preserve">, </w:t>
-      </w:r>
-      <w:proofErr w:type="spellStart"/>
+        <w:tab/>
+      </w:r>
       <w:r>
         <w:rPr>
           <w:b/>
         </w:rPr>
-        <w:t>purg</w:t>
-      </w:r>
-      <w:proofErr w:type="spellEnd"/>
+        <w:tab/>
+        <w:t>ss related to structural 0's</w:t>
+      </w:r>
     </w:p>
     <w:p>
       <w:pPr>
@@ -158,70 +145,7 @@
           <w:b/>
         </w:rPr>
         <w:tab/>
-      </w:r>
-      <w:proofErr w:type="spellStart"/>
-      <w:proofErr w:type="gramStart"/>
-      <w:r>
-        <w:rPr>
-          <w:b/>
-        </w:rPr>
-        <w:t>ss</w:t>
-      </w:r>
-      <w:proofErr w:type="spellEnd"/>
-      <w:proofErr w:type="gramEnd"/>
-      <w:r>
-        <w:rPr>
-          <w:b/>
-        </w:rPr>
-        <w:t xml:space="preserve"> related to structural 0's</w:t>
-      </w:r>
-    </w:p>
-    <w:p>
-      <w:pPr>
-        <w:spacing w:after="0"/>
-        <w:rPr>
-          <w:b/>
-        </w:rPr>
-      </w:pPr>
-      <w:r>
-        <w:rPr>
-          <w:b/>
-        </w:rPr>
-        <w:tab/>
-      </w:r>
-      <w:r>
-        <w:rPr>
-          <w:b/>
-        </w:rPr>
-        <w:tab/>
-      </w:r>
-      <w:r>
-        <w:rPr>
-          <w:b/>
-        </w:rPr>
-        <w:tab/>
-      </w:r>
-      <w:r>
-        <w:rPr>
-          <w:b/>
-        </w:rPr>
-        <w:tab/>
-      </w:r>
-      <w:proofErr w:type="spellStart"/>
-      <w:proofErr w:type="gramStart"/>
-      <w:r>
-        <w:rPr>
-          <w:b/>
-        </w:rPr>
-        <w:t>purg</w:t>
-      </w:r>
-      <w:proofErr w:type="spellEnd"/>
-      <w:proofErr w:type="gramEnd"/>
-      <w:r>
-        <w:rPr>
-          <w:b/>
-        </w:rPr>
-        <w:t xml:space="preserve"> &amp; pre related to count</w:t>
+        <w:t>purg &amp; pre related to count</w:t>
       </w:r>
     </w:p>
     <w:p>
@@ -322,15 +246,7 @@
       </w:r>
       <w:r>
         <w:tab/>
-        <w:t xml:space="preserve">Max will start working on getting results into </w:t>
-      </w:r>
-      <w:proofErr w:type="spellStart"/>
-      <w:r>
-        <w:t>InterActive</w:t>
-      </w:r>
-      <w:proofErr w:type="spellEnd"/>
-      <w:r>
-        <w:t xml:space="preserve"> plots</w:t>
+        <w:t>Max will start working on getting results into InterActive plots</w:t>
       </w:r>
     </w:p>
     <w:p>
@@ -352,15 +268,7 @@
       </w:pPr>
       <w:r>
         <w:tab/>
-        <w:t xml:space="preserve">That main effects of (positive urgency) are influenced by levels of other covariates (CAT gender, CONT </w:t>
-      </w:r>
-      <w:proofErr w:type="spellStart"/>
-      <w:r>
-        <w:t>ss</w:t>
-      </w:r>
-      <w:proofErr w:type="spellEnd"/>
-      <w:r>
-        <w:t>)</w:t>
+        <w:t>That main effects of (positive urgency) are influenced by levels of other covariates (CAT gender, CONT ss)</w:t>
       </w:r>
     </w:p>
     <w:p>
@@ -529,7 +437,6 @@
         <w:spacing w:after="0"/>
       </w:pPr>
       <w:r>
-        <w:lastRenderedPageBreak/>
         <w:t>Meeting with Connor 11/29/18</w:t>
       </w:r>
     </w:p>
@@ -561,30 +468,7 @@
       </w:pPr>
       <w:r>
         <w:tab/>
-      </w:r>
-      <w:proofErr w:type="gramStart"/>
-      <w:r>
-        <w:t>go</w:t>
-      </w:r>
-      <w:proofErr w:type="gramEnd"/>
-      <w:r>
-        <w:t xml:space="preserve"> back to </w:t>
-      </w:r>
-      <w:proofErr w:type="spellStart"/>
-      <w:r>
-        <w:t>jeremy's</w:t>
-      </w:r>
-      <w:proofErr w:type="spellEnd"/>
-      <w:r>
-        <w:t xml:space="preserve"> and </w:t>
-      </w:r>
-      <w:proofErr w:type="spellStart"/>
-      <w:r>
-        <w:t>kevin's</w:t>
-      </w:r>
-      <w:proofErr w:type="spellEnd"/>
-      <w:r>
-        <w:t xml:space="preserve"> 2012 paper</w:t>
+        <w:t>go back to jeremy's and kevin's 2012 paper</w:t>
       </w:r>
     </w:p>
     <w:p>
@@ -594,102 +478,67 @@
       </w:pPr>
       <w:r>
         <w:tab/>
-      </w:r>
-      <w:proofErr w:type="gramStart"/>
-      <w:r>
-        <w:t>predicting</w:t>
-      </w:r>
-      <w:proofErr w:type="gramEnd"/>
-      <w:r>
-        <w:t xml:space="preserve"> alcohol consequences…</w:t>
-      </w:r>
-    </w:p>
-    <w:p>
-      <w:pPr>
-        <w:spacing w:after="0"/>
-      </w:pPr>
-      <w:r>
-        <w:tab/>
-      </w:r>
-      <w:r>
-        <w:tab/>
-      </w:r>
-      <w:r>
-        <w:tab/>
-      </w:r>
-      <w:proofErr w:type="gramStart"/>
-      <w:r>
-        <w:t>use</w:t>
-      </w:r>
-      <w:proofErr w:type="gramEnd"/>
-      <w:r>
-        <w:t xml:space="preserve"> quantity/frequency of alcohol use as a covariate</w:t>
-      </w:r>
-    </w:p>
-    <w:p>
-      <w:pPr>
-        <w:spacing w:after="0"/>
-      </w:pPr>
-      <w:r>
-        <w:tab/>
-      </w:r>
-      <w:r>
-        <w:tab/>
-      </w:r>
-      <w:proofErr w:type="gramStart"/>
-      <w:r>
-        <w:t>for</w:t>
-      </w:r>
-      <w:proofErr w:type="gramEnd"/>
-      <w:r>
-        <w:t xml:space="preserve"> logit portion...</w:t>
-      </w:r>
-    </w:p>
-    <w:p>
-      <w:pPr>
-        <w:spacing w:after="0"/>
-      </w:pPr>
-      <w:r>
-        <w:tab/>
-      </w:r>
-      <w:r>
-        <w:tab/>
-      </w:r>
-      <w:r>
-        <w:tab/>
-      </w:r>
-      <w:proofErr w:type="gramStart"/>
-      <w:r>
-        <w:t>alcohol</w:t>
-      </w:r>
-      <w:proofErr w:type="gramEnd"/>
-      <w:r>
-        <w:t xml:space="preserve"> use and alcohol consequences are very related</w:t>
-      </w:r>
-    </w:p>
-    <w:p>
-      <w:pPr>
-        <w:spacing w:after="0"/>
-      </w:pPr>
-      <w:r>
-        <w:tab/>
-      </w:r>
-      <w:r>
-        <w:tab/>
-      </w:r>
-      <w:r>
-        <w:tab/>
-      </w:r>
-      <w:r>
-        <w:tab/>
-      </w:r>
-      <w:proofErr w:type="gramStart"/>
-      <w:r>
-        <w:t>we</w:t>
-      </w:r>
-      <w:proofErr w:type="gramEnd"/>
-      <w:r>
-        <w:t xml:space="preserve"> should see a ceiling effect for heavier drinkers</w:t>
+        <w:t>predicting alcohol consequences…</w:t>
+      </w:r>
+    </w:p>
+    <w:p>
+      <w:pPr>
+        <w:spacing w:after="0"/>
+      </w:pPr>
+      <w:r>
+        <w:tab/>
+      </w:r>
+      <w:r>
+        <w:tab/>
+      </w:r>
+      <w:r>
+        <w:tab/>
+        <w:t>use quantity/frequency of alcohol use as a covariate</w:t>
+      </w:r>
+    </w:p>
+    <w:p>
+      <w:pPr>
+        <w:spacing w:after="0"/>
+      </w:pPr>
+      <w:r>
+        <w:tab/>
+      </w:r>
+      <w:r>
+        <w:tab/>
+        <w:t>for logit portion...</w:t>
+      </w:r>
+    </w:p>
+    <w:p>
+      <w:pPr>
+        <w:spacing w:after="0"/>
+      </w:pPr>
+      <w:r>
+        <w:tab/>
+      </w:r>
+      <w:r>
+        <w:tab/>
+      </w:r>
+      <w:r>
+        <w:tab/>
+        <w:t>alcohol use and alcohol consequences are very related</w:t>
+      </w:r>
+    </w:p>
+    <w:p>
+      <w:pPr>
+        <w:spacing w:after="0"/>
+      </w:pPr>
+      <w:r>
+        <w:tab/>
+      </w:r>
+      <w:r>
+        <w:tab/>
+      </w:r>
+      <w:r>
+        <w:tab/>
+      </w:r>
+      <w:r>
+        <w:tab/>
+        <w:t>we should see a ceiling effect for heavier drinkers</w:t>
       </w:r>
       <w:r>
         <w:t xml:space="preserve"> (flat line)</w:t>
@@ -707,14 +556,7 @@
       </w:r>
       <w:r>
         <w:tab/>
-      </w:r>
-      <w:proofErr w:type="gramStart"/>
-      <w:r>
-        <w:t>but</w:t>
-      </w:r>
-      <w:proofErr w:type="gramEnd"/>
-      <w:r>
-        <w:t xml:space="preserve"> effect of impulsivity for light/moderate drinkers (line should slope upward)</w:t>
+        <w:t>but effect of impulsivity for light/moderate drinkers (line should slope upward)</w:t>
       </w:r>
     </w:p>
     <w:p>
@@ -768,14 +610,7 @@
       </w:pPr>
       <w:r>
         <w:tab/>
-      </w:r>
-      <w:proofErr w:type="gramStart"/>
-      <w:r>
-        <w:t>within</w:t>
-      </w:r>
-      <w:proofErr w:type="gramEnd"/>
-      <w:r>
-        <w:t xml:space="preserve"> nonlinear models</w:t>
+        <w:t>within nonlinear models</w:t>
       </w:r>
     </w:p>
     <w:p>
@@ -785,14 +620,7 @@
       </w:pPr>
       <w:r>
         <w:tab/>
-      </w:r>
-      <w:proofErr w:type="gramStart"/>
-      <w:r>
-        <w:t>every</w:t>
-      </w:r>
-      <w:proofErr w:type="gramEnd"/>
-      <w:r>
-        <w:t xml:space="preserve"> effect in substantive space depends on all the covariates</w:t>
+        <w:t>every effect in substantive space depends on all the covariates</w:t>
       </w:r>
     </w:p>
     <w:p>
@@ -802,20 +630,8 @@
       </w:pPr>
       <w:r>
         <w:tab/>
-      </w:r>
-      <w:proofErr w:type="gramStart"/>
-      <w:r>
-        <w:t>we</w:t>
-      </w:r>
-      <w:proofErr w:type="gramEnd"/>
-      <w:r>
-        <w:t xml:space="preserve"> cannot translate intuition from </w:t>
-      </w:r>
-      <w:proofErr w:type="spellStart"/>
-      <w:r>
-        <w:t>ols</w:t>
-      </w:r>
-      <w:proofErr w:type="spellEnd"/>
+        <w:t>we cannot translate intuition from ols</w:t>
+      </w:r>
     </w:p>
     <w:p>
       <w:pPr>
@@ -831,13 +647,8 @@
         <w:spacing w:after="0"/>
         <w:ind w:left="2160"/>
       </w:pPr>
-      <w:proofErr w:type="gramStart"/>
-      <w:r>
-        <w:t>we</w:t>
-      </w:r>
-      <w:proofErr w:type="gramEnd"/>
-      <w:r>
-        <w:t xml:space="preserve"> are making strong statements about the data generating process by selecting between these models</w:t>
+      <w:r>
+        <w:t>we are making strong statements about the data generating process by selecting between these models</w:t>
       </w:r>
     </w:p>
     <w:p>
@@ -847,14 +658,7 @@
       </w:pPr>
       <w:r>
         <w:tab/>
-      </w:r>
-      <w:proofErr w:type="gramStart"/>
-      <w:r>
-        <w:t>not</w:t>
-      </w:r>
-      <w:proofErr w:type="gramEnd"/>
-      <w:r>
-        <w:t xml:space="preserve"> always a clear cut direction for how to choose between models</w:t>
+        <w:t>not always a clear cut direction for how to choose between models</w:t>
       </w:r>
     </w:p>
     <w:p>
@@ -864,14 +668,7 @@
       </w:pPr>
       <w:r>
         <w:tab/>
-      </w:r>
-      <w:proofErr w:type="gramStart"/>
-      <w:r>
-        <w:t>distinction</w:t>
-      </w:r>
-      <w:proofErr w:type="gramEnd"/>
-      <w:r>
-        <w:t xml:space="preserve"> will become clear between the two models if you plot it</w:t>
+        <w:t>distinction will become clear between the two models if you plot it</w:t>
       </w:r>
     </w:p>
     <w:p>
@@ -881,22 +678,7 @@
       </w:pPr>
       <w:r>
         <w:tab/>
-      </w:r>
-      <w:proofErr w:type="gramStart"/>
-      <w:r>
-        <w:t>estimates</w:t>
-      </w:r>
-      <w:proofErr w:type="gramEnd"/>
-      <w:r>
-        <w:t xml:space="preserve"> will be the same, </w:t>
-      </w:r>
-      <w:proofErr w:type="spellStart"/>
-      <w:r>
-        <w:t>ci's</w:t>
-      </w:r>
-      <w:proofErr w:type="spellEnd"/>
-      <w:r>
-        <w:t xml:space="preserve"> will not</w:t>
+        <w:t>estimates will be the same, ci's will not</w:t>
       </w:r>
     </w:p>
     <w:p>
@@ -913,13 +695,8 @@
         <w:spacing w:after="0"/>
         <w:ind w:left="1440" w:firstLine="720"/>
       </w:pPr>
-      <w:proofErr w:type="gramStart"/>
-      <w:r>
-        <w:t>don’t</w:t>
-      </w:r>
-      <w:proofErr w:type="gramEnd"/>
-      <w:r>
-        <w:t xml:space="preserve"> mention centering – it’s a red herring</w:t>
+      <w:r>
+        <w:t>don’t mention centering – it’s a red herring</w:t>
       </w:r>
     </w:p>
     <w:p>
@@ -929,14 +706,7 @@
       </w:pPr>
       <w:r>
         <w:tab/>
-      </w:r>
-      <w:proofErr w:type="gramStart"/>
-      <w:r>
-        <w:t>don’t</w:t>
-      </w:r>
-      <w:proofErr w:type="gramEnd"/>
-      <w:r>
-        <w:t xml:space="preserve"> mention adjudicating between types of count/hybrid models</w:t>
+        <w:t>don’t mention adjudicating between types of count/hybrid models</w:t>
       </w:r>
     </w:p>
     <w:p>
@@ -960,14 +730,7 @@
       </w:r>
       <w:r>
         <w:tab/>
-      </w:r>
-      <w:proofErr w:type="gramStart"/>
-      <w:r>
-        <w:t>check</w:t>
-      </w:r>
-      <w:proofErr w:type="gramEnd"/>
-      <w:r>
-        <w:t xml:space="preserve"> for overlap with Atkins paper</w:t>
+        <w:t>check for overlap with Atkins paper</w:t>
       </w:r>
       <w:r>
         <w:tab/>
@@ -1039,7 +802,6 @@
         <w:spacing w:after="0"/>
       </w:pPr>
       <w:r>
-        <w:lastRenderedPageBreak/>
         <w:t>Meeting with Xiaolin 11/29/18</w:t>
       </w:r>
     </w:p>
@@ -1190,15 +952,7 @@
       </w:r>
       <w:r>
         <w:tab/>
-        <w:t xml:space="preserve">Two-part model (Zero inflated </w:t>
-      </w:r>
-      <w:proofErr w:type="spellStart"/>
-      <w:r>
-        <w:t>poisson</w:t>
-      </w:r>
-      <w:proofErr w:type="spellEnd"/>
-      <w:r>
-        <w:t>)</w:t>
+        <w:t>Two-part model (Zero inflated poisson)</w:t>
       </w:r>
     </w:p>
     <w:p>
@@ -1211,7 +965,6 @@
         <w:spacing w:after="0"/>
       </w:pPr>
       <w:r>
-        <w:lastRenderedPageBreak/>
         <w:t>Meeting with Xiaolin 11/29/18</w:t>
       </w:r>
     </w:p>
@@ -1359,15 +1112,7 @@
       </w:r>
       <w:r>
         <w:tab/>
-        <w:t xml:space="preserve">Two-part model (Zero inflated </w:t>
-      </w:r>
-      <w:proofErr w:type="spellStart"/>
-      <w:r>
-        <w:t>poisson</w:t>
-      </w:r>
-      <w:proofErr w:type="spellEnd"/>
-      <w:r>
-        <w:t>)</w:t>
+        <w:t>Two-part model (Zero inflated poisson)</w:t>
       </w:r>
     </w:p>
     <w:p>
@@ -1407,7 +1152,6 @@
         <w:spacing w:after="0"/>
       </w:pPr>
       <w:r>
-        <w:lastRenderedPageBreak/>
         <w:t>Meeting with Xiaolin 1/10/19</w:t>
       </w:r>
     </w:p>
@@ -1532,6 +1276,170 @@
       <w:r>
         <w:tab/>
         <w:t>LR</w:t>
+      </w:r>
+    </w:p>
+    <w:p>
+      <w:pPr>
+        <w:spacing w:after="0"/>
+      </w:pPr>
+      <w:r>
+        <w:tab/>
+      </w:r>
+      <w:r>
+        <w:tab/>
+      </w:r>
+      <w:r>
+        <w:tab/>
+        <w:t>Count (Negative binomial)</w:t>
+      </w:r>
+    </w:p>
+    <w:p>
+      <w:pPr>
+        <w:spacing w:after="0"/>
+      </w:pPr>
+      <w:r>
+        <w:tab/>
+      </w:r>
+      <w:r>
+        <w:tab/>
+      </w:r>
+      <w:r>
+        <w:tab/>
+        <w:t>Two-part model (Zero inflated poisson)</w:t>
+      </w:r>
+    </w:p>
+    <w:p>
+      <w:pPr>
+        <w:spacing w:after="0"/>
+      </w:pPr>
+      <w:r>
+        <w:tab/>
+        <w:t>Tables</w:t>
+      </w:r>
+    </w:p>
+    <w:p>
+      <w:pPr>
+        <w:spacing w:after="0"/>
+        <w:ind w:left="1440"/>
+      </w:pPr>
+      <w:r>
+        <w:t>Should contain coefficients, transformed coefficients (OR, RR, IRR), confidence intervals, p values, etc.</w:t>
+      </w:r>
+    </w:p>
+    <w:p>
+      <w:pPr>
+        <w:spacing w:after="0"/>
+        <w:ind w:left="1440"/>
+      </w:pPr>
+      <w:r>
+        <w:t>We will try the probing strategy (Just high and low) and see what folks think about it</w:t>
+      </w:r>
+    </w:p>
+    <w:p>
+      <w:r>
+        <w:br w:type="page"/>
+      </w:r>
+    </w:p>
+    <w:p>
+      <w:pPr>
+        <w:spacing w:after="0"/>
+      </w:pPr>
+      <w:r>
+        <w:t>Meeting with Xiaolin 1/1</w:t>
+      </w:r>
+      <w:r>
+        <w:t>7</w:t>
+      </w:r>
+      <w:r>
+        <w:t>/19</w:t>
+      </w:r>
+    </w:p>
+    <w:p>
+      <w:pPr>
+        <w:spacing w:after="0"/>
+      </w:pPr>
+      <w:r>
+        <w:tab/>
+        <w:t>Analysis</w:t>
+      </w:r>
+    </w:p>
+    <w:p>
+      <w:pPr>
+        <w:spacing w:after="0"/>
+      </w:pPr>
+      <w:r>
+        <w:tab/>
+        <w:t>Coding</w:t>
+      </w:r>
+    </w:p>
+    <w:p>
+      <w:pPr>
+        <w:spacing w:after="0"/>
+        <w:rPr>
+          <w:i/>
+        </w:rPr>
+      </w:pPr>
+      <w:r>
+        <w:tab/>
+      </w:r>
+      <w:r>
+        <w:tab/>
+      </w:r>
+      <w:r>
+        <w:rPr>
+          <w:i/>
+        </w:rPr>
+        <w:t>Max coded 5 papers</w:t>
+      </w:r>
+    </w:p>
+    <w:p>
+      <w:pPr>
+        <w:spacing w:after="0"/>
+        <w:rPr>
+          <w:u w:val="single"/>
+        </w:rPr>
+      </w:pPr>
+      <w:r>
+        <w:rPr>
+          <w:i/>
+        </w:rPr>
+        <w:tab/>
+      </w:r>
+      <w:r>
+        <w:rPr>
+          <w:i/>
+        </w:rPr>
+        <w:tab/>
+      </w:r>
+      <w:r>
+        <w:rPr>
+          <w:u w:val="single"/>
+        </w:rPr>
+        <w:t>Discuss coding discrepancies</w:t>
+      </w:r>
+    </w:p>
+    <w:p>
+      <w:pPr>
+        <w:spacing w:after="0"/>
+      </w:pPr>
+      <w:r>
+        <w:tab/>
+      </w:r>
+      <w:r>
+        <w:tab/>
+        <w:t>Max will code 5 more papers</w:t>
+      </w:r>
+    </w:p>
+    <w:p>
+      <w:pPr>
+        <w:spacing w:after="0"/>
+      </w:pPr>
+      <w:r>
+        <w:tab/>
+      </w:r>
+      <w:r>
+        <w:tab/>
+        <w:t>Xiaolin will revisit coding for first 10 papers</w:t>
       </w:r>
       <w:bookmarkStart w:id="0" w:name="_GoBack"/>
       <w:bookmarkEnd w:id="0"/>
@@ -1542,6 +1450,99 @@
       </w:pPr>
       <w:r>
         <w:tab/>
+        <w:t>Writing</w:t>
+      </w:r>
+      <w:r>
+        <w:tab/>
+      </w:r>
+    </w:p>
+    <w:p>
+      <w:pPr>
+        <w:spacing w:after="0"/>
+      </w:pPr>
+      <w:r>
+        <w:tab/>
+      </w:r>
+      <w:r>
+        <w:tab/>
+        <w:t>Follow up on the above writing</w:t>
+      </w:r>
+    </w:p>
+    <w:p>
+      <w:pPr>
+        <w:spacing w:after="0"/>
+      </w:pPr>
+      <w:r>
+        <w:tab/>
+      </w:r>
+      <w:r>
+        <w:tab/>
+        <w:t>Give an example of interpretation of coefficients</w:t>
+      </w:r>
+    </w:p>
+    <w:p>
+      <w:pPr>
+        <w:spacing w:after="0"/>
+      </w:pPr>
+      <w:r>
+        <w:tab/>
+      </w:r>
+      <w:r>
+        <w:tab/>
+        <w:t>Place graphs in paper</w:t>
+      </w:r>
+    </w:p>
+    <w:p>
+      <w:pPr>
+        <w:spacing w:after="0"/>
+      </w:pPr>
+      <w:r>
+        <w:tab/>
+        <w:t>Graphing</w:t>
+      </w:r>
+    </w:p>
+    <w:p>
+      <w:pPr>
+        <w:spacing w:after="0"/>
+        <w:ind w:left="1440"/>
+      </w:pPr>
+      <w:r>
+        <w:t>Put all graphics and (files to generate graphics) in a folder, name them in a way that makes it easy to tell what is what</w:t>
+      </w:r>
+    </w:p>
+    <w:p>
+      <w:pPr>
+        <w:spacing w:after="0"/>
+      </w:pPr>
+      <w:r>
+        <w:tab/>
+      </w:r>
+      <w:r>
+        <w:tab/>
+        <w:t>Xiaolin will generate simple histograms, simple main effects plots for…</w:t>
+      </w:r>
+    </w:p>
+    <w:p>
+      <w:pPr>
+        <w:spacing w:after="0"/>
+      </w:pPr>
+      <w:r>
+        <w:tab/>
+      </w:r>
+      <w:r>
+        <w:tab/>
+      </w:r>
+      <w:r>
+        <w:tab/>
+        <w:t>LR</w:t>
+      </w:r>
+    </w:p>
+    <w:p>
+      <w:pPr>
+        <w:spacing w:after="0"/>
+      </w:pPr>
+      <w:r>
+        <w:tab/>
       </w:r>
       <w:r>
         <w:tab/>
@@ -1563,15 +1564,7 @@
       </w:r>
       <w:r>
         <w:tab/>
-        <w:t xml:space="preserve">Two-part model (Zero inflated </w:t>
-      </w:r>
-      <w:proofErr w:type="spellStart"/>
-      <w:r>
-        <w:t>poisson</w:t>
-      </w:r>
-      <w:proofErr w:type="spellEnd"/>
-      <w:r>
-        <w:t>)</w:t>
+        <w:t>Two-part model (Zero inflated poisson)</w:t>
       </w:r>
     </w:p>
     <w:p>
@@ -1600,6 +1593,11 @@
       <w:r>
         <w:t>We will try the probing strategy (Just high and low) and see what folks think about it</w:t>
       </w:r>
+    </w:p>
+    <w:p>
+      <w:pPr>
+        <w:spacing w:after="0"/>
+      </w:pPr>
     </w:p>
     <w:sectPr>
       <w:headerReference w:type="default" r:id="rId6"/>

</xml_diff>

<commit_message>
coding sheet update and minutes
</commit_message>
<xml_diff>
--- a/Meeting Minutes/Meeting Minutes.docx
+++ b/Meeting Minutes/Meeting Minutes.docx
@@ -43,33 +43,22 @@
       </w:r>
       <w:r>
         <w:tab/>
-      </w:r>
-      <w:proofErr w:type="gramStart"/>
-      <w:r>
         <w:t>binges</w:t>
       </w:r>
-      <w:proofErr w:type="gramEnd"/>
-    </w:p>
-    <w:p>
-      <w:pPr>
-        <w:spacing w:after="0"/>
-      </w:pPr>
-      <w:r>
-        <w:tab/>
-      </w:r>
-      <w:r>
-        <w:tab/>
-      </w:r>
-      <w:r>
-        <w:tab/>
-      </w:r>
-      <w:proofErr w:type="gramStart"/>
-      <w:r>
-        <w:t>past</w:t>
-      </w:r>
-      <w:proofErr w:type="gramEnd"/>
-      <w:r>
-        <w:t xml:space="preserve"> month drinking days (M4ALC1)</w:t>
+    </w:p>
+    <w:p>
+      <w:pPr>
+        <w:spacing w:after="0"/>
+      </w:pPr>
+      <w:r>
+        <w:tab/>
+      </w:r>
+      <w:r>
+        <w:tab/>
+      </w:r>
+      <w:r>
+        <w:tab/>
+        <w:t>past month drinking days (M4ALC1)</w:t>
       </w:r>
     </w:p>
     <w:p>
@@ -90,43 +79,41 @@
           <w:b/>
         </w:rPr>
         <w:tab/>
-      </w:r>
-      <w:proofErr w:type="gramStart"/>
-      <w:r>
+        <w:t>count of negative consequences &lt;--&gt; gender, pre, ss, purg</w:t>
+      </w:r>
+    </w:p>
+    <w:p>
+      <w:pPr>
+        <w:spacing w:after="0"/>
         <w:rPr>
           <w:b/>
         </w:rPr>
-        <w:t>count</w:t>
-      </w:r>
-      <w:proofErr w:type="gramEnd"/>
+      </w:pPr>
       <w:r>
         <w:rPr>
           <w:b/>
         </w:rPr>
-        <w:t xml:space="preserve"> of negative consequences &lt;--&gt; gender, pre, </w:t>
-      </w:r>
-      <w:proofErr w:type="spellStart"/>
+        <w:tab/>
+      </w:r>
       <w:r>
         <w:rPr>
           <w:b/>
         </w:rPr>
-        <w:t>ss</w:t>
-      </w:r>
-      <w:proofErr w:type="spellEnd"/>
+        <w:tab/>
+      </w:r>
       <w:r>
         <w:rPr>
           <w:b/>
         </w:rPr>
-        <w:t xml:space="preserve">, </w:t>
-      </w:r>
-      <w:proofErr w:type="spellStart"/>
+        <w:tab/>
+      </w:r>
       <w:r>
         <w:rPr>
           <w:b/>
         </w:rPr>
-        <w:t>purg</w:t>
-      </w:r>
-      <w:proofErr w:type="spellEnd"/>
+        <w:tab/>
+        <w:t>ss related to structural 0's</w:t>
+      </w:r>
     </w:p>
     <w:p>
       <w:pPr>
@@ -158,137 +145,74 @@
           <w:b/>
         </w:rPr>
         <w:tab/>
-      </w:r>
-      <w:proofErr w:type="spellStart"/>
-      <w:proofErr w:type="gramStart"/>
-      <w:r>
+        <w:t>purg &amp; pre related to count</w:t>
+      </w:r>
+    </w:p>
+    <w:p>
+      <w:pPr>
+        <w:spacing w:after="0"/>
+      </w:pPr>
+      <w:r>
+        <w:tab/>
+        <w:t>Coding</w:t>
+      </w:r>
+    </w:p>
+    <w:p>
+      <w:pPr>
+        <w:spacing w:after="0"/>
+      </w:pPr>
+      <w:r>
+        <w:tab/>
+      </w:r>
+      <w:r>
+        <w:tab/>
+        <w:t>Max will code 10 more papers</w:t>
+      </w:r>
+      <w:r>
+        <w:tab/>
+      </w:r>
+    </w:p>
+    <w:p>
+      <w:pPr>
+        <w:spacing w:after="0"/>
+      </w:pPr>
+      <w:r>
+        <w:tab/>
+      </w:r>
+      <w:r>
+        <w:tab/>
+        <w:t>Many papers describe effects qualitatively but not numerically</w:t>
+      </w:r>
+    </w:p>
+    <w:p>
+      <w:pPr>
+        <w:spacing w:after="0"/>
+      </w:pPr>
+      <w:r>
+        <w:tab/>
+      </w:r>
+      <w:r>
+        <w:tab/>
+        <w:t>Xiaolin will check on UW access</w:t>
+      </w:r>
+    </w:p>
+    <w:p>
+      <w:pPr>
+        <w:spacing w:after="0"/>
         <w:rPr>
           <w:b/>
         </w:rPr>
-        <w:t>ss</w:t>
-      </w:r>
-      <w:proofErr w:type="spellEnd"/>
-      <w:proofErr w:type="gramEnd"/>
+      </w:pPr>
+      <w:r>
+        <w:tab/>
+      </w:r>
+      <w:r>
+        <w:tab/>
+      </w:r>
       <w:r>
         <w:rPr>
           <w:b/>
         </w:rPr>
-        <w:t xml:space="preserve"> related to structural 0's</w:t>
-      </w:r>
-    </w:p>
-    <w:p>
-      <w:pPr>
-        <w:spacing w:after="0"/>
-        <w:rPr>
-          <w:b/>
-        </w:rPr>
-      </w:pPr>
-      <w:r>
-        <w:rPr>
-          <w:b/>
-        </w:rPr>
-        <w:tab/>
-      </w:r>
-      <w:r>
-        <w:rPr>
-          <w:b/>
-        </w:rPr>
-        <w:tab/>
-      </w:r>
-      <w:r>
-        <w:rPr>
-          <w:b/>
-        </w:rPr>
-        <w:tab/>
-      </w:r>
-      <w:r>
-        <w:rPr>
-          <w:b/>
-        </w:rPr>
-        <w:tab/>
-      </w:r>
-      <w:proofErr w:type="spellStart"/>
-      <w:proofErr w:type="gramStart"/>
-      <w:r>
-        <w:rPr>
-          <w:b/>
-        </w:rPr>
-        <w:t>purg</w:t>
-      </w:r>
-      <w:proofErr w:type="spellEnd"/>
-      <w:proofErr w:type="gramEnd"/>
-      <w:r>
-        <w:rPr>
-          <w:b/>
-        </w:rPr>
-        <w:t xml:space="preserve"> &amp; pre related to count</w:t>
-      </w:r>
-    </w:p>
-    <w:p>
-      <w:pPr>
-        <w:spacing w:after="0"/>
-      </w:pPr>
-      <w:r>
-        <w:tab/>
-        <w:t>Coding</w:t>
-      </w:r>
-    </w:p>
-    <w:p>
-      <w:pPr>
-        <w:spacing w:after="0"/>
-      </w:pPr>
-      <w:r>
-        <w:tab/>
-      </w:r>
-      <w:r>
-        <w:tab/>
-        <w:t>Max will code 10 more papers</w:t>
-      </w:r>
-      <w:r>
-        <w:tab/>
-      </w:r>
-    </w:p>
-    <w:p>
-      <w:pPr>
-        <w:spacing w:after="0"/>
-      </w:pPr>
-      <w:r>
-        <w:tab/>
-      </w:r>
-      <w:r>
-        <w:tab/>
-        <w:t>Many papers describe effects qualitatively but not numerically</w:t>
-      </w:r>
-    </w:p>
-    <w:p>
-      <w:pPr>
-        <w:spacing w:after="0"/>
-      </w:pPr>
-      <w:r>
-        <w:tab/>
-      </w:r>
-      <w:r>
-        <w:tab/>
-        <w:t>Xiaolin will check on UW access</w:t>
-      </w:r>
-    </w:p>
-    <w:p>
-      <w:pPr>
-        <w:spacing w:after="0"/>
-        <w:rPr>
-          <w:b/>
-        </w:rPr>
-      </w:pPr>
-      <w:r>
-        <w:tab/>
-      </w:r>
-      <w:r>
-        <w:tab/>
-      </w:r>
-      <w:r>
-        <w:rPr>
-          <w:b/>
-        </w:rPr>
         <w:t>Next week we will discuss coding in-depth</w:t>
       </w:r>
     </w:p>
@@ -322,15 +246,7 @@
       </w:r>
       <w:r>
         <w:tab/>
-        <w:t xml:space="preserve">Max will start working on getting results into </w:t>
-      </w:r>
-      <w:proofErr w:type="spellStart"/>
-      <w:r>
-        <w:t>InterActive</w:t>
-      </w:r>
-      <w:proofErr w:type="spellEnd"/>
-      <w:r>
-        <w:t xml:space="preserve"> plots</w:t>
+        <w:t>Max will start working on getting results into InterActive plots</w:t>
       </w:r>
     </w:p>
     <w:p>
@@ -352,15 +268,7 @@
       </w:pPr>
       <w:r>
         <w:tab/>
-        <w:t xml:space="preserve">That main effects of (positive urgency) are influenced by levels of other covariates (CAT gender, CONT </w:t>
-      </w:r>
-      <w:proofErr w:type="spellStart"/>
-      <w:r>
-        <w:t>ss</w:t>
-      </w:r>
-      <w:proofErr w:type="spellEnd"/>
-      <w:r>
-        <w:t>)</w:t>
+        <w:t>That main effects of (positive urgency) are influenced by levels of other covariates (CAT gender, CONT ss)</w:t>
       </w:r>
     </w:p>
     <w:p>
@@ -560,30 +468,7 @@
       </w:pPr>
       <w:r>
         <w:tab/>
-      </w:r>
-      <w:proofErr w:type="gramStart"/>
-      <w:r>
-        <w:t>go</w:t>
-      </w:r>
-      <w:proofErr w:type="gramEnd"/>
-      <w:r>
-        <w:t xml:space="preserve"> back to </w:t>
-      </w:r>
-      <w:proofErr w:type="spellStart"/>
-      <w:r>
-        <w:t>jeremy's</w:t>
-      </w:r>
-      <w:proofErr w:type="spellEnd"/>
-      <w:r>
-        <w:t xml:space="preserve"> and </w:t>
-      </w:r>
-      <w:proofErr w:type="spellStart"/>
-      <w:r>
-        <w:t>kevin's</w:t>
-      </w:r>
-      <w:proofErr w:type="spellEnd"/>
-      <w:r>
-        <w:t xml:space="preserve"> 2012 paper</w:t>
+        <w:t>go back to jeremy's and kevin's 2012 paper</w:t>
       </w:r>
     </w:p>
     <w:p>
@@ -593,102 +478,67 @@
       </w:pPr>
       <w:r>
         <w:tab/>
-      </w:r>
-      <w:proofErr w:type="gramStart"/>
-      <w:r>
-        <w:t>predicting</w:t>
-      </w:r>
-      <w:proofErr w:type="gramEnd"/>
-      <w:r>
-        <w:t xml:space="preserve"> alcohol consequences…</w:t>
-      </w:r>
-    </w:p>
-    <w:p>
-      <w:pPr>
-        <w:spacing w:after="0"/>
-      </w:pPr>
-      <w:r>
-        <w:tab/>
-      </w:r>
-      <w:r>
-        <w:tab/>
-      </w:r>
-      <w:r>
-        <w:tab/>
-      </w:r>
-      <w:proofErr w:type="gramStart"/>
-      <w:r>
-        <w:t>use</w:t>
-      </w:r>
-      <w:proofErr w:type="gramEnd"/>
-      <w:r>
-        <w:t xml:space="preserve"> quantity/frequency of alcohol use as a covariate</w:t>
-      </w:r>
-    </w:p>
-    <w:p>
-      <w:pPr>
-        <w:spacing w:after="0"/>
-      </w:pPr>
-      <w:r>
-        <w:tab/>
-      </w:r>
-      <w:r>
-        <w:tab/>
-      </w:r>
-      <w:proofErr w:type="gramStart"/>
-      <w:r>
-        <w:t>for</w:t>
-      </w:r>
-      <w:proofErr w:type="gramEnd"/>
-      <w:r>
-        <w:t xml:space="preserve"> logit portion...</w:t>
-      </w:r>
-    </w:p>
-    <w:p>
-      <w:pPr>
-        <w:spacing w:after="0"/>
-      </w:pPr>
-      <w:r>
-        <w:tab/>
-      </w:r>
-      <w:r>
-        <w:tab/>
-      </w:r>
-      <w:r>
-        <w:tab/>
-      </w:r>
-      <w:proofErr w:type="gramStart"/>
-      <w:r>
-        <w:t>alcohol</w:t>
-      </w:r>
-      <w:proofErr w:type="gramEnd"/>
-      <w:r>
-        <w:t xml:space="preserve"> use and alcohol consequences are very related</w:t>
-      </w:r>
-    </w:p>
-    <w:p>
-      <w:pPr>
-        <w:spacing w:after="0"/>
-      </w:pPr>
-      <w:r>
-        <w:tab/>
-      </w:r>
-      <w:r>
-        <w:tab/>
-      </w:r>
-      <w:r>
-        <w:tab/>
-      </w:r>
-      <w:r>
-        <w:tab/>
-      </w:r>
-      <w:proofErr w:type="gramStart"/>
-      <w:r>
-        <w:t>we</w:t>
-      </w:r>
-      <w:proofErr w:type="gramEnd"/>
-      <w:r>
-        <w:t xml:space="preserve"> should see a ceiling effect for heavier drinkers</w:t>
+        <w:t>predicting alcohol consequences…</w:t>
+      </w:r>
+    </w:p>
+    <w:p>
+      <w:pPr>
+        <w:spacing w:after="0"/>
+      </w:pPr>
+      <w:r>
+        <w:tab/>
+      </w:r>
+      <w:r>
+        <w:tab/>
+      </w:r>
+      <w:r>
+        <w:tab/>
+        <w:t>use quantity/frequency of alcohol use as a covariate</w:t>
+      </w:r>
+    </w:p>
+    <w:p>
+      <w:pPr>
+        <w:spacing w:after="0"/>
+      </w:pPr>
+      <w:r>
+        <w:tab/>
+      </w:r>
+      <w:r>
+        <w:tab/>
+        <w:t>for logit portion...</w:t>
+      </w:r>
+    </w:p>
+    <w:p>
+      <w:pPr>
+        <w:spacing w:after="0"/>
+      </w:pPr>
+      <w:r>
+        <w:tab/>
+      </w:r>
+      <w:r>
+        <w:tab/>
+      </w:r>
+      <w:r>
+        <w:tab/>
+        <w:t>alcohol use and alcohol consequences are very related</w:t>
+      </w:r>
+    </w:p>
+    <w:p>
+      <w:pPr>
+        <w:spacing w:after="0"/>
+      </w:pPr>
+      <w:r>
+        <w:tab/>
+      </w:r>
+      <w:r>
+        <w:tab/>
+      </w:r>
+      <w:r>
+        <w:tab/>
+      </w:r>
+      <w:r>
+        <w:tab/>
+        <w:t>we should see a ceiling effect for heavier drinkers</w:t>
       </w:r>
       <w:r>
         <w:t xml:space="preserve"> (flat line)</w:t>
@@ -706,14 +556,7 @@
       </w:r>
       <w:r>
         <w:tab/>
-      </w:r>
-      <w:proofErr w:type="gramStart"/>
-      <w:r>
-        <w:t>but</w:t>
-      </w:r>
-      <w:proofErr w:type="gramEnd"/>
-      <w:r>
-        <w:t xml:space="preserve"> effect of impulsivity for light/moderate drinkers (line should slope upward)</w:t>
+        <w:t>but effect of impulsivity for light/moderate drinkers (line should slope upward)</w:t>
       </w:r>
     </w:p>
     <w:p>
@@ -767,14 +610,7 @@
       </w:pPr>
       <w:r>
         <w:tab/>
-      </w:r>
-      <w:proofErr w:type="gramStart"/>
-      <w:r>
-        <w:t>within</w:t>
-      </w:r>
-      <w:proofErr w:type="gramEnd"/>
-      <w:r>
-        <w:t xml:space="preserve"> nonlinear models</w:t>
+        <w:t>within nonlinear models</w:t>
       </w:r>
     </w:p>
     <w:p>
@@ -784,14 +620,7 @@
       </w:pPr>
       <w:r>
         <w:tab/>
-      </w:r>
-      <w:proofErr w:type="gramStart"/>
-      <w:r>
-        <w:t>every</w:t>
-      </w:r>
-      <w:proofErr w:type="gramEnd"/>
-      <w:r>
-        <w:t xml:space="preserve"> effect in substantive space depends on all the covariates</w:t>
+        <w:t>every effect in substantive space depends on all the covariates</w:t>
       </w:r>
     </w:p>
     <w:p>
@@ -801,20 +630,8 @@
       </w:pPr>
       <w:r>
         <w:tab/>
-      </w:r>
-      <w:proofErr w:type="gramStart"/>
-      <w:r>
-        <w:t>we</w:t>
-      </w:r>
-      <w:proofErr w:type="gramEnd"/>
-      <w:r>
-        <w:t xml:space="preserve"> cannot translate intuition from </w:t>
-      </w:r>
-      <w:proofErr w:type="spellStart"/>
-      <w:r>
-        <w:t>ols</w:t>
-      </w:r>
-      <w:proofErr w:type="spellEnd"/>
+        <w:t>we cannot translate intuition from ols</w:t>
+      </w:r>
     </w:p>
     <w:p>
       <w:pPr>
@@ -830,13 +647,8 @@
         <w:spacing w:after="0"/>
         <w:ind w:left="2160"/>
       </w:pPr>
-      <w:proofErr w:type="gramStart"/>
-      <w:r>
-        <w:t>we</w:t>
-      </w:r>
-      <w:proofErr w:type="gramEnd"/>
-      <w:r>
-        <w:t xml:space="preserve"> are making strong statements about the data generating process by selecting between these models</w:t>
+      <w:r>
+        <w:t>we are making strong statements about the data generating process by selecting between these models</w:t>
       </w:r>
     </w:p>
     <w:p>
@@ -846,14 +658,7 @@
       </w:pPr>
       <w:r>
         <w:tab/>
-      </w:r>
-      <w:proofErr w:type="gramStart"/>
-      <w:r>
-        <w:t>not</w:t>
-      </w:r>
-      <w:proofErr w:type="gramEnd"/>
-      <w:r>
-        <w:t xml:space="preserve"> always a clear cut direction for how to choose between models</w:t>
+        <w:t>not always a clear cut direction for how to choose between models</w:t>
       </w:r>
     </w:p>
     <w:p>
@@ -863,14 +668,7 @@
       </w:pPr>
       <w:r>
         <w:tab/>
-      </w:r>
-      <w:proofErr w:type="gramStart"/>
-      <w:r>
-        <w:t>distinction</w:t>
-      </w:r>
-      <w:proofErr w:type="gramEnd"/>
-      <w:r>
-        <w:t xml:space="preserve"> will become clear between the two models if you plot it</w:t>
+        <w:t>distinction will become clear between the two models if you plot it</w:t>
       </w:r>
     </w:p>
     <w:p>
@@ -880,22 +678,7 @@
       </w:pPr>
       <w:r>
         <w:tab/>
-      </w:r>
-      <w:proofErr w:type="gramStart"/>
-      <w:r>
-        <w:t>estimates</w:t>
-      </w:r>
-      <w:proofErr w:type="gramEnd"/>
-      <w:r>
-        <w:t xml:space="preserve"> will be the same, </w:t>
-      </w:r>
-      <w:proofErr w:type="spellStart"/>
-      <w:r>
-        <w:t>ci's</w:t>
-      </w:r>
-      <w:proofErr w:type="spellEnd"/>
-      <w:r>
-        <w:t xml:space="preserve"> will not</w:t>
+        <w:t>estimates will be the same, ci's will not</w:t>
       </w:r>
     </w:p>
     <w:p>
@@ -912,13 +695,8 @@
         <w:spacing w:after="0"/>
         <w:ind w:left="1440" w:firstLine="720"/>
       </w:pPr>
-      <w:proofErr w:type="gramStart"/>
-      <w:r>
-        <w:t>don’t</w:t>
-      </w:r>
-      <w:proofErr w:type="gramEnd"/>
-      <w:r>
-        <w:t xml:space="preserve"> mention centering – it’s a red herring</w:t>
+      <w:r>
+        <w:t>don’t mention centering – it’s a red herring</w:t>
       </w:r>
     </w:p>
     <w:p>
@@ -928,14 +706,7 @@
       </w:pPr>
       <w:r>
         <w:tab/>
-      </w:r>
-      <w:proofErr w:type="gramStart"/>
-      <w:r>
-        <w:t>don’t</w:t>
-      </w:r>
-      <w:proofErr w:type="gramEnd"/>
-      <w:r>
-        <w:t xml:space="preserve"> mention adjudicating between types of count/hybrid models</w:t>
+        <w:t>don’t mention adjudicating between types of count/hybrid models</w:t>
       </w:r>
     </w:p>
     <w:p>
@@ -959,14 +730,7 @@
       </w:r>
       <w:r>
         <w:tab/>
-      </w:r>
-      <w:proofErr w:type="gramStart"/>
-      <w:r>
-        <w:t>check</w:t>
-      </w:r>
-      <w:proofErr w:type="gramEnd"/>
-      <w:r>
-        <w:t xml:space="preserve"> for overlap with Atkins paper</w:t>
+        <w:t>check for overlap with Atkins paper</w:t>
       </w:r>
       <w:r>
         <w:tab/>
@@ -1188,15 +952,7 @@
       </w:r>
       <w:r>
         <w:tab/>
-        <w:t xml:space="preserve">Two-part model (Zero inflated </w:t>
-      </w:r>
-      <w:proofErr w:type="spellStart"/>
-      <w:r>
-        <w:t>poisson</w:t>
-      </w:r>
-      <w:proofErr w:type="spellEnd"/>
-      <w:r>
-        <w:t>)</w:t>
+        <w:t>Two-part model (Zero inflated poisson)</w:t>
       </w:r>
     </w:p>
     <w:p>
@@ -1356,15 +1112,7 @@
       </w:r>
       <w:r>
         <w:tab/>
-        <w:t xml:space="preserve">Two-part model (Zero inflated </w:t>
-      </w:r>
-      <w:proofErr w:type="spellStart"/>
-      <w:r>
-        <w:t>poisson</w:t>
-      </w:r>
-      <w:proofErr w:type="spellEnd"/>
-      <w:r>
-        <w:t>)</w:t>
+        <w:t>Two-part model (Zero inflated poisson)</w:t>
       </w:r>
     </w:p>
     <w:p>
@@ -1557,15 +1305,7 @@
       </w:r>
       <w:r>
         <w:tab/>
-        <w:t xml:space="preserve">Two-part model (Zero inflated </w:t>
-      </w:r>
-      <w:proofErr w:type="spellStart"/>
-      <w:r>
-        <w:t>poisson</w:t>
-      </w:r>
-      <w:proofErr w:type="spellEnd"/>
-      <w:r>
-        <w:t>)</w:t>
+        <w:t>Two-part model (Zero inflated poisson)</w:t>
       </w:r>
     </w:p>
     <w:p>
@@ -1843,15 +1583,7 @@
       </w:r>
       <w:r>
         <w:tab/>
-        <w:t xml:space="preserve">Two-part model (Zero inflated </w:t>
-      </w:r>
-      <w:proofErr w:type="spellStart"/>
-      <w:r>
-        <w:t>poisson</w:t>
-      </w:r>
-      <w:proofErr w:type="spellEnd"/>
-      <w:r>
-        <w:t>)</w:t>
+        <w:t>Two-part model (Zero inflated poisson)</w:t>
       </w:r>
     </w:p>
     <w:p>
@@ -2036,15 +1768,7 @@
       </w:r>
       <w:r>
         <w:tab/>
-        <w:t xml:space="preserve">Xiaolin will work on unifying all equations with particular notation in </w:t>
-      </w:r>
-      <w:proofErr w:type="spellStart"/>
-      <w:r>
-        <w:t>LaTeX</w:t>
-      </w:r>
-      <w:proofErr w:type="spellEnd"/>
-      <w:r>
-        <w:t xml:space="preserve"> file</w:t>
+        <w:t>Xiaolin will work on unifying all equations with particular notation in LaTeX file</w:t>
       </w:r>
     </w:p>
     <w:p>
@@ -2098,15 +1822,7 @@
       </w:r>
       <w:r>
         <w:tab/>
-        <w:t xml:space="preserve">Two-part model (Zero inflated </w:t>
-      </w:r>
-      <w:proofErr w:type="spellStart"/>
-      <w:r>
-        <w:t>poisson</w:t>
-      </w:r>
-      <w:proofErr w:type="spellEnd"/>
-      <w:r>
-        <w:t>)</w:t>
+        <w:t>Two-part model (Zero inflated poisson)</w:t>
       </w:r>
     </w:p>
     <w:p>
@@ -2146,10 +1862,7 @@
         <w:spacing w:after="0"/>
       </w:pPr>
       <w:r>
-        <w:t>Meeting with Xiaolin 1/31</w:t>
-      </w:r>
-      <w:r>
-        <w:t>/19</w:t>
+        <w:t>Meeting with Xiaolin 1/31/19</w:t>
       </w:r>
     </w:p>
     <w:p>
@@ -2225,43 +1938,55 @@
         <w:rPr>
           <w:u w:val="single"/>
         </w:rPr>
-        <w:t>Max wrote</w:t>
-      </w:r>
-    </w:p>
-    <w:p>
-      <w:pPr>
-        <w:spacing w:after="0"/>
-        <w:ind w:left="720" w:firstLine="720"/>
-      </w:pPr>
-      <w:r>
-        <w:t>Follow up on the above writing</w:t>
-      </w:r>
-    </w:p>
-    <w:p>
-      <w:pPr>
-        <w:spacing w:after="0"/>
-      </w:pPr>
-      <w:r>
-        <w:tab/>
-      </w:r>
-      <w:r>
-        <w:tab/>
-        <w:t>Give an example of interpretation of coefficients</w:t>
-      </w:r>
-    </w:p>
-    <w:p>
-      <w:pPr>
-        <w:spacing w:after="0"/>
-      </w:pPr>
-      <w:r>
-        <w:tab/>
-      </w:r>
-      <w:r>
-        <w:tab/>
-        <w:t>Place graphs in paper</w:t>
+        <w:t>Max wr</w:t>
+      </w:r>
+      <w:r>
+        <w:rPr>
+          <w:u w:val="single"/>
+        </w:rPr>
+        <w:t>ote</w:t>
+      </w:r>
+    </w:p>
+    <w:p>
+      <w:pPr>
+        <w:spacing w:after="0"/>
+      </w:pPr>
+      <w:r>
+        <w:tab/>
+      </w:r>
+      <w:r>
+        <w:tab/>
+        <w:t>Xiaolin will start writing Recommendations section</w:t>
+      </w:r>
+    </w:p>
+    <w:p>
+      <w:pPr>
+        <w:spacing w:after="0"/>
+      </w:pPr>
+      <w:r>
+        <w:tab/>
+      </w:r>
+      <w:r>
+        <w:tab/>
+        <w:t>Xiaolin will continue to unify the notation for equations</w:t>
+      </w:r>
+    </w:p>
+    <w:p>
+      <w:pPr>
+        <w:spacing w:after="0"/>
+      </w:pPr>
+      <w:r>
+        <w:tab/>
+      </w:r>
+      <w:r>
+        <w:tab/>
+        <w:t>Xiaolin will merge new equations into full draft</w:t>
       </w:r>
       <w:bookmarkStart w:id="0" w:name="_GoBack"/>
       <w:bookmarkEnd w:id="0"/>
+      <w:r>
+        <w:t xml:space="preserve"> </w:t>
+      </w:r>
     </w:p>
     <w:p>
       <w:pPr>
@@ -2290,26 +2015,6 @@
     <w:p>
       <w:pPr>
         <w:spacing w:after="0"/>
-      </w:pPr>
-      <w:r>
-        <w:tab/>
-      </w:r>
-      <w:r>
-        <w:tab/>
-        <w:t xml:space="preserve">Xiaolin will work on unifying all equations with particular notation in </w:t>
-      </w:r>
-      <w:proofErr w:type="spellStart"/>
-      <w:r>
-        <w:t>LaTeX</w:t>
-      </w:r>
-      <w:proofErr w:type="spellEnd"/>
-      <w:r>
-        <w:t xml:space="preserve"> file</w:t>
-      </w:r>
-    </w:p>
-    <w:p>
-      <w:pPr>
-        <w:spacing w:after="0"/>
         <w:ind w:left="720" w:firstLine="720"/>
       </w:pPr>
       <w:r>
@@ -2358,15 +2063,7 @@
       </w:r>
       <w:r>
         <w:tab/>
-        <w:t xml:space="preserve">Two-part model (Zero inflated </w:t>
-      </w:r>
-      <w:proofErr w:type="spellStart"/>
-      <w:r>
-        <w:t>poisson</w:t>
-      </w:r>
-      <w:proofErr w:type="spellEnd"/>
-      <w:r>
-        <w:t>)</w:t>
+        <w:t>Two-part model (Zero inflated poisson)</w:t>
       </w:r>
     </w:p>
     <w:p>
@@ -2395,11 +2092,6 @@
       <w:r>
         <w:t>We will try the probing strategy (Just high and low) and see what folks think about it</w:t>
       </w:r>
-    </w:p>
-    <w:p>
-      <w:pPr>
-        <w:spacing w:after="0"/>
-      </w:pPr>
     </w:p>
     <w:sectPr>
       <w:headerReference w:type="default" r:id="rId6"/>

</xml_diff>